<commit_message>
[1.0.3-F3] added tool manual for readme file
</commit_message>
<xml_diff>
--- a/doc/Readme.en.docx
+++ b/doc/Readme.en.docx
@@ -5014,19 +5014,19 @@
           <w:rFonts w:ascii="Segoe UI" w:hAnsi="Segoe UI" w:cs="Segoe UI"/>
           <w:b/>
           <w:bCs/>
-          <w:sz w:val="24"/>
-          <w:szCs w:val="24"/>
-        </w:rPr>
-      </w:pPr>
-      <w:r>
-        <w:rPr>
-          <w:rFonts w:ascii="Segoe UI" w:hAnsi="Segoe UI" w:cs="Segoe UI"/>
-          <w:b/>
-          <w:bCs/>
-          <w:sz w:val="24"/>
-          <w:szCs w:val="24"/>
-        </w:rPr>
-        <w:t>THE STRUCTURE OF THE FRAMEWORK</w:t>
+          <w:sz w:val="28"/>
+          <w:szCs w:val="28"/>
+        </w:rPr>
+      </w:pPr>
+      <w:r>
+        <w:rPr>
+          <w:rFonts w:ascii="Segoe UI" w:hAnsi="Segoe UI" w:cs="Segoe UI"/>
+          <w:b/>
+          <w:bCs/>
+          <w:sz w:val="28"/>
+          <w:szCs w:val="28"/>
+        </w:rPr>
+        <w:t>The structure of the framework</w:t>
       </w:r>
     </w:p>
     <w:p>
@@ -5508,37 +5508,27 @@
           <w:rFonts w:ascii="Segoe UI" w:hAnsi="Segoe UI" w:cs="Segoe UI"/>
           <w:b/>
           <w:bCs/>
-          <w:sz w:val="24"/>
-          <w:szCs w:val="24"/>
-        </w:rPr>
-      </w:pPr>
-      <w:r>
-        <w:rPr>
-          <w:rFonts w:ascii="Segoe UI" w:hAnsi="Segoe UI" w:cs="Segoe UI"/>
-          <w:b/>
-          <w:bCs/>
-          <w:sz w:val="24"/>
-          <w:szCs w:val="24"/>
-        </w:rPr>
-        <w:t>THE STRUCTURE OF THE PROJECT IN</w:t>
-      </w:r>
-      <w:r>
-        <w:rPr>
-          <w:rFonts w:ascii="Segoe UI" w:hAnsi="Segoe UI" w:cs="Segoe UI"/>
-          <w:b/>
-          <w:bCs/>
-          <w:sz w:val="24"/>
-          <w:szCs w:val="24"/>
-        </w:rPr>
-        <w:t xml:space="preserve"> THE</w:t>
-      </w:r>
-      <w:r>
-        <w:rPr>
-          <w:rFonts w:ascii="Segoe UI" w:hAnsi="Segoe UI" w:cs="Segoe UI"/>
-          <w:b/>
-          <w:bCs/>
-          <w:sz w:val="24"/>
-          <w:szCs w:val="24"/>
+          <w:sz w:val="28"/>
+          <w:szCs w:val="28"/>
+        </w:rPr>
+      </w:pPr>
+      <w:r>
+        <w:rPr>
+          <w:rFonts w:ascii="Segoe UI" w:hAnsi="Segoe UI" w:cs="Segoe UI"/>
+          <w:b/>
+          <w:bCs/>
+          <w:sz w:val="28"/>
+          <w:szCs w:val="28"/>
+        </w:rPr>
+        <w:t>The structure of the project in the</w:t>
+      </w:r>
+      <w:r>
+        <w:rPr>
+          <w:rFonts w:ascii="Segoe UI" w:hAnsi="Segoe UI" w:cs="Segoe UI"/>
+          <w:b/>
+          <w:bCs/>
+          <w:sz w:val="28"/>
+          <w:szCs w:val="28"/>
         </w:rPr>
         <w:t xml:space="preserve"> </w:t>
       </w:r>
@@ -5547,10 +5537,10 @@
           <w:rFonts w:ascii="Segoe UI" w:hAnsi="Segoe UI" w:cs="Segoe UI"/>
           <w:b/>
           <w:bCs/>
-          <w:sz w:val="24"/>
-          <w:szCs w:val="24"/>
-        </w:rPr>
-        <w:t>FRAMEWORK</w:t>
+          <w:sz w:val="28"/>
+          <w:szCs w:val="28"/>
+        </w:rPr>
+        <w:t>framework</w:t>
       </w:r>
     </w:p>
     <w:p>
@@ -6050,20 +6040,20 @@
         <w:jc w:val="both"/>
         <w:rPr>
           <w:rFonts w:ascii="Segoe UI" w:hAnsi="Segoe UI" w:cs="Segoe UI"/>
-          <w:sz w:val="24"/>
-          <w:szCs w:val="24"/>
-        </w:rPr>
-      </w:pPr>
-      <w:r>
-        <w:rPr>
-          <w:rFonts w:ascii="Segoe UI" w:hAnsi="Segoe UI" w:cs="Segoe UI"/>
-          <w:b/>
-          <w:bCs/>
-          <w:sz w:val="24"/>
-          <w:szCs w:val="24"/>
+          <w:sz w:val="28"/>
+          <w:szCs w:val="28"/>
+        </w:rPr>
+      </w:pPr>
+      <w:r>
+        <w:rPr>
+          <w:rFonts w:ascii="Segoe UI" w:hAnsi="Segoe UI" w:cs="Segoe UI"/>
+          <w:b/>
+          <w:bCs/>
+          <w:sz w:val="28"/>
+          <w:szCs w:val="28"/>
         </w:rPr>
         <w:lastRenderedPageBreak/>
-        <w:t>USE MAKE COMMANDS</w:t>
+        <w:t>Use make commands</w:t>
       </w:r>
     </w:p>
     <w:p>
@@ -8227,19 +8217,29 @@
         <w:jc w:val="both"/>
         <w:rPr>
           <w:rFonts w:ascii="Segoe UI" w:hAnsi="Segoe UI" w:cs="Segoe UI"/>
-          <w:sz w:val="24"/>
-          <w:szCs w:val="24"/>
-        </w:rPr>
-      </w:pPr>
-      <w:r>
-        <w:rPr>
-          <w:rFonts w:ascii="Segoe UI" w:hAnsi="Segoe UI" w:cs="Segoe UI"/>
-          <w:b/>
-          <w:bCs/>
-          <w:sz w:val="24"/>
-          <w:szCs w:val="24"/>
-        </w:rPr>
-        <w:t>NOTES</w:t>
+          <w:sz w:val="28"/>
+          <w:szCs w:val="28"/>
+        </w:rPr>
+      </w:pPr>
+      <w:r>
+        <w:rPr>
+          <w:rFonts w:ascii="Segoe UI" w:hAnsi="Segoe UI" w:cs="Segoe UI"/>
+          <w:b/>
+          <w:bCs/>
+          <w:sz w:val="28"/>
+          <w:szCs w:val="28"/>
+        </w:rPr>
+        <w:t>N</w:t>
+      </w:r>
+      <w:r>
+        <w:rPr>
+          <w:rFonts w:ascii="Segoe UI" w:hAnsi="Segoe UI" w:cs="Segoe UI"/>
+          <w:b/>
+          <w:bCs/>
+          <w:sz w:val="28"/>
+          <w:szCs w:val="28"/>
+        </w:rPr>
+        <w:t>otes</w:t>
       </w:r>
     </w:p>
     <w:p>
@@ -8357,22 +8357,13 @@
     </w:p>
     <w:p>
       <w:pPr>
-        <w:jc w:val="center"/>
-        <w:rPr>
-          <w:rFonts w:ascii="Segoe UI" w:hAnsi="Segoe UI" w:cs="Segoe UI"/>
-          <w:sz w:val="24"/>
-          <w:szCs w:val="24"/>
-        </w:rPr>
-      </w:pPr>
-      <w:r>
-        <w:rPr>
-          <w:rFonts w:ascii="Segoe UI" w:hAnsi="Segoe UI" w:cs="Segoe UI"/>
-          <w:sz w:val="24"/>
-          <w:szCs w:val="24"/>
-        </w:rPr>
-        <w:t xml:space="preserve">===================== </w:t>
-      </w:r>
-      <w:r>
+        <w:pStyle w:val="ListParagraph"/>
+        <w:numPr>
+          <w:ilvl w:val="0"/>
+          <w:numId w:val="11"/>
+        </w:numPr>
+        <w:spacing w:line="256" w:lineRule="auto"/>
+        <w:jc w:val="both"/>
         <w:rPr>
           <w:rFonts w:ascii="Segoe UI" w:hAnsi="Segoe UI" w:cs="Segoe UI"/>
           <w:b/>
@@ -8380,6 +8371,2983 @@
           <w:sz w:val="28"/>
           <w:szCs w:val="28"/>
         </w:rPr>
+      </w:pPr>
+      <w:r>
+        <w:rPr>
+          <w:rFonts w:ascii="Segoe UI" w:hAnsi="Segoe UI" w:cs="Segoe UI"/>
+          <w:b/>
+          <w:bCs/>
+          <w:sz w:val="28"/>
+          <w:szCs w:val="28"/>
+        </w:rPr>
+        <w:t>Instructions for using the tools</w:t>
+      </w:r>
+    </w:p>
+    <w:p>
+      <w:pPr>
+        <w:pStyle w:val="ListParagraph"/>
+        <w:jc w:val="both"/>
+        <w:rPr>
+          <w:rFonts w:ascii="Segoe UI" w:hAnsi="Segoe UI" w:cs="Segoe UI"/>
+          <w:b/>
+          <w:bCs/>
+          <w:sz w:val="28"/>
+          <w:szCs w:val="28"/>
+        </w:rPr>
+      </w:pPr>
+    </w:p>
+    <w:p>
+      <w:pPr>
+        <w:pStyle w:val="ListParagraph"/>
+        <w:numPr>
+          <w:ilvl w:val="0"/>
+          <w:numId w:val="13"/>
+        </w:numPr>
+        <w:spacing w:line="256" w:lineRule="auto"/>
+        <w:jc w:val="both"/>
+        <w:rPr>
+          <w:rFonts w:ascii="Segoe UI" w:hAnsi="Segoe UI" w:cs="Segoe UI"/>
+          <w:b/>
+          <w:bCs/>
+          <w:sz w:val="28"/>
+          <w:szCs w:val="28"/>
+        </w:rPr>
+      </w:pPr>
+      <w:r>
+        <w:rPr>
+          <w:rFonts w:ascii="Segoe UI" w:hAnsi="Segoe UI" w:cs="Segoe UI"/>
+          <w:b/>
+          <w:bCs/>
+          <w:sz w:val="28"/>
+          <w:szCs w:val="28"/>
+        </w:rPr>
+        <w:t>Use a code testing tool (utest)</w:t>
+      </w:r>
+    </w:p>
+    <w:p>
+      <w:pPr>
+        <w:pStyle w:val="ListParagraph"/>
+        <w:numPr>
+          <w:ilvl w:val="1"/>
+          <w:numId w:val="13"/>
+        </w:numPr>
+        <w:spacing w:line="256" w:lineRule="auto"/>
+        <w:jc w:val="both"/>
+        <w:rPr>
+          <w:rFonts w:ascii="Segoe UI" w:hAnsi="Segoe UI" w:cs="Segoe UI"/>
+          <w:sz w:val="24"/>
+          <w:szCs w:val="24"/>
+        </w:rPr>
+      </w:pPr>
+      <w:r>
+        <w:rPr>
+          <w:rFonts w:ascii="Segoe UI" w:hAnsi="Segoe UI" w:cs="Segoe UI"/>
+          <w:sz w:val="24"/>
+          <w:szCs w:val="24"/>
+        </w:rPr>
+        <w:t>To use this tool, you first need to add the path of this library to the makefile.</w:t>
+      </w:r>
+    </w:p>
+    <w:p>
+      <w:pPr>
+        <w:pStyle w:val="ListParagraph"/>
+        <w:numPr>
+          <w:ilvl w:val="1"/>
+          <w:numId w:val="13"/>
+        </w:numPr>
+        <w:spacing w:line="256" w:lineRule="auto"/>
+        <w:jc w:val="both"/>
+        <w:rPr>
+          <w:rFonts w:ascii="Segoe UI" w:hAnsi="Segoe UI" w:cs="Segoe UI"/>
+          <w:sz w:val="24"/>
+          <w:szCs w:val="24"/>
+        </w:rPr>
+      </w:pPr>
+      <w:r>
+        <w:rPr>
+          <w:rFonts w:ascii="Segoe UI" w:hAnsi="Segoe UI" w:cs="Segoe UI"/>
+          <w:sz w:val="24"/>
+          <w:szCs w:val="24"/>
+        </w:rPr>
+        <w:t>Open the file "</w:t>
+      </w:r>
+      <w:r>
+        <w:rPr>
+          <w:rFonts w:ascii="Segoe UI" w:hAnsi="Segoe UI" w:cs="Segoe UI"/>
+          <w:b/>
+          <w:bCs/>
+          <w:sz w:val="24"/>
+          <w:szCs w:val="24"/>
+        </w:rPr>
+        <w:t>user_cfg.mak</w:t>
+      </w:r>
+      <w:r>
+        <w:rPr>
+          <w:rFonts w:ascii="Segoe UI" w:hAnsi="Segoe UI" w:cs="Segoe UI"/>
+          <w:sz w:val="24"/>
+          <w:szCs w:val="24"/>
+        </w:rPr>
+        <w:t>". In the variable "</w:t>
+      </w:r>
+      <w:r>
+        <w:rPr>
+          <w:rFonts w:ascii="Segoe UI" w:hAnsi="Segoe UI" w:cs="Segoe UI"/>
+          <w:b/>
+          <w:bCs/>
+          <w:sz w:val="24"/>
+          <w:szCs w:val="24"/>
+        </w:rPr>
+        <w:t>SRC_DIRS</w:t>
+      </w:r>
+      <w:r>
+        <w:rPr>
+          <w:rFonts w:ascii="Segoe UI" w:hAnsi="Segoe UI" w:cs="Segoe UI"/>
+          <w:sz w:val="24"/>
+          <w:szCs w:val="24"/>
+        </w:rPr>
+        <w:t>" used to scan and retrieve source code files (.c) and the variable "</w:t>
+      </w:r>
+      <w:r>
+        <w:rPr>
+          <w:rFonts w:ascii="Segoe UI" w:hAnsi="Segoe UI" w:cs="Segoe UI"/>
+          <w:b/>
+          <w:bCs/>
+          <w:sz w:val="24"/>
+          <w:szCs w:val="24"/>
+        </w:rPr>
+        <w:t>INC_DIRS</w:t>
+      </w:r>
+      <w:r>
+        <w:rPr>
+          <w:rFonts w:ascii="Segoe UI" w:hAnsi="Segoe UI" w:cs="Segoe UI"/>
+          <w:sz w:val="24"/>
+          <w:szCs w:val="24"/>
+        </w:rPr>
+        <w:t xml:space="preserve">" used to scan and retrieve header files (.h), you need to add the following path to both variables: </w:t>
+      </w:r>
+      <w:r>
+        <w:rPr>
+          <w:rFonts w:ascii="Segoe UI" w:hAnsi="Segoe UI" w:cs="Segoe UI"/>
+          <w:b/>
+          <w:bCs/>
+          <w:sz w:val="24"/>
+          <w:szCs w:val="24"/>
+        </w:rPr>
+        <w:t>"$(TOOL_DIRS</w:t>
+      </w:r>
+      <w:r>
+        <w:rPr>
+          <w:rFonts w:ascii="Segoe UI" w:hAnsi="Segoe UI" w:cs="Segoe UI"/>
+          <w:b/>
+          <w:bCs/>
+          <w:sz w:val="24"/>
+          <w:szCs w:val="24"/>
+        </w:rPr>
+        <w:t>)</w:t>
+      </w:r>
+      <w:r>
+        <w:rPr>
+          <w:rFonts w:ascii="Segoe UI" w:hAnsi="Segoe UI" w:cs="Segoe UI"/>
+          <w:b/>
+          <w:bCs/>
+          <w:sz w:val="24"/>
+          <w:szCs w:val="24"/>
+        </w:rPr>
+        <w:t>/lib</w:t>
+      </w:r>
+      <w:r>
+        <w:rPr>
+          <w:rFonts w:ascii="Segoe UI" w:hAnsi="Segoe UI" w:cs="Segoe UI"/>
+          <w:sz w:val="24"/>
+          <w:szCs w:val="24"/>
+        </w:rPr>
+        <w:t>".</w:t>
+      </w:r>
+    </w:p>
+    <w:p>
+      <w:pPr>
+        <w:pStyle w:val="ListParagraph"/>
+        <w:ind w:left="1800"/>
+        <w:jc w:val="both"/>
+        <w:rPr>
+          <w:rFonts w:ascii="Segoe UI" w:hAnsi="Segoe UI" w:cs="Segoe UI"/>
+          <w:sz w:val="24"/>
+          <w:szCs w:val="24"/>
+        </w:rPr>
+      </w:pPr>
+      <w:r>
+        <w:rPr>
+          <w:rFonts w:ascii="Segoe UI" w:hAnsi="Segoe UI" w:cs="Segoe UI"/>
+          <w:sz w:val="24"/>
+          <w:szCs w:val="24"/>
+        </w:rPr>
+        <w:lastRenderedPageBreak/>
+        <w:drawing>
+          <wp:inline distT="0" distB="0" distL="0" distR="0" wp14:anchorId="6BB4449E" wp14:editId="413A099A">
+            <wp:extent cx="3685540" cy="1662430"/>
+            <wp:effectExtent l="0" t="0" r="0" b="0"/>
+            <wp:docPr id="1507054183" name="Picture 19" descr="A screenshot of a computer program&#10;&#10;Description automatically generated"/>
+            <wp:cNvGraphicFramePr>
+              <a:graphicFrameLocks xmlns:a="http://schemas.openxmlformats.org/drawingml/2006/main" noChangeAspect="1"/>
+            </wp:cNvGraphicFramePr>
+            <a:graphic xmlns:a="http://schemas.openxmlformats.org/drawingml/2006/main">
+              <a:graphicData uri="http://schemas.openxmlformats.org/drawingml/2006/picture">
+                <pic:pic xmlns:pic="http://schemas.openxmlformats.org/drawingml/2006/picture">
+                  <pic:nvPicPr>
+                    <pic:cNvPr id="0" name="Picture 1" descr="A screenshot of a computer program&#10;&#10;Description automatically generated"/>
+                    <pic:cNvPicPr>
+                      <a:picLocks noChangeAspect="1" noChangeArrowheads="1"/>
+                    </pic:cNvPicPr>
+                  </pic:nvPicPr>
+                  <pic:blipFill>
+                    <a:blip r:embed="rId31">
+                      <a:extLst>
+                        <a:ext uri="{28A0092B-C50C-407E-A947-70E740481C1C}">
+                          <a14:useLocalDpi xmlns:a14="http://schemas.microsoft.com/office/drawing/2010/main" val="0"/>
+                        </a:ext>
+                      </a:extLst>
+                    </a:blip>
+                    <a:srcRect/>
+                    <a:stretch>
+                      <a:fillRect/>
+                    </a:stretch>
+                  </pic:blipFill>
+                  <pic:spPr bwMode="auto">
+                    <a:xfrm>
+                      <a:off x="0" y="0"/>
+                      <a:ext cx="3685540" cy="1662430"/>
+                    </a:xfrm>
+                    <a:prstGeom prst="rect">
+                      <a:avLst/>
+                    </a:prstGeom>
+                    <a:noFill/>
+                    <a:ln>
+                      <a:noFill/>
+                    </a:ln>
+                  </pic:spPr>
+                </pic:pic>
+              </a:graphicData>
+            </a:graphic>
+          </wp:inline>
+        </w:drawing>
+      </w:r>
+    </w:p>
+    <w:p>
+      <w:pPr>
+        <w:pStyle w:val="ListParagraph"/>
+        <w:ind w:left="1800"/>
+        <w:jc w:val="both"/>
+        <w:rPr>
+          <w:rFonts w:ascii="Segoe UI" w:hAnsi="Segoe UI" w:cs="Segoe UI"/>
+          <w:sz w:val="24"/>
+          <w:szCs w:val="24"/>
+        </w:rPr>
+      </w:pPr>
+      <w:r>
+        <w:rPr>
+          <w:rFonts w:ascii="Segoe UI" w:hAnsi="Segoe UI" w:cs="Segoe UI"/>
+          <w:sz w:val="24"/>
+          <w:szCs w:val="24"/>
+        </w:rPr>
+        <w:t xml:space="preserve">Specifically, </w:t>
+      </w:r>
+      <w:r>
+        <w:rPr>
+          <w:rFonts w:ascii="Segoe UI" w:hAnsi="Segoe UI" w:cs="Segoe UI"/>
+          <w:b/>
+          <w:bCs/>
+          <w:sz w:val="24"/>
+          <w:szCs w:val="24"/>
+        </w:rPr>
+        <w:t>$(TOOL_DIRS)</w:t>
+      </w:r>
+      <w:r>
+        <w:rPr>
+          <w:rFonts w:ascii="Segoe UI" w:hAnsi="Segoe UI" w:cs="Segoe UI"/>
+          <w:sz w:val="24"/>
+          <w:szCs w:val="24"/>
+        </w:rPr>
+        <w:t xml:space="preserve"> is the path to the "</w:t>
+      </w:r>
+      <w:r>
+        <w:rPr>
+          <w:rFonts w:ascii="Segoe UI" w:hAnsi="Segoe UI" w:cs="Segoe UI"/>
+          <w:b/>
+          <w:bCs/>
+          <w:sz w:val="24"/>
+          <w:szCs w:val="24"/>
+        </w:rPr>
+        <w:t>tools</w:t>
+      </w:r>
+      <w:r>
+        <w:rPr>
+          <w:rFonts w:ascii="Segoe UI" w:hAnsi="Segoe UI" w:cs="Segoe UI"/>
+          <w:sz w:val="24"/>
+          <w:szCs w:val="24"/>
+        </w:rPr>
+        <w:t>" directory of the Framework. Then</w:t>
+      </w:r>
+      <w:r>
+        <w:rPr>
+          <w:rFonts w:ascii="Segoe UI" w:hAnsi="Segoe UI" w:cs="Segoe UI"/>
+          <w:b/>
+          <w:bCs/>
+          <w:sz w:val="24"/>
+          <w:szCs w:val="24"/>
+        </w:rPr>
+        <w:t xml:space="preserve"> "/</w:t>
+      </w:r>
+      <w:r>
+        <w:rPr>
+          <w:rFonts w:ascii="Segoe UI" w:hAnsi="Segoe UI" w:cs="Segoe UI"/>
+          <w:b/>
+          <w:bCs/>
+          <w:sz w:val="24"/>
+          <w:szCs w:val="24"/>
+        </w:rPr>
+        <w:t>lib</w:t>
+      </w:r>
+      <w:r>
+        <w:rPr>
+          <w:rFonts w:ascii="Segoe UI" w:hAnsi="Segoe UI" w:cs="Segoe UI"/>
+          <w:sz w:val="24"/>
+          <w:szCs w:val="24"/>
+        </w:rPr>
+        <w:t>" is for accessing the "</w:t>
+      </w:r>
+      <w:r>
+        <w:rPr>
+          <w:rFonts w:ascii="Segoe UI" w:hAnsi="Segoe UI" w:cs="Segoe UI"/>
+          <w:b/>
+          <w:bCs/>
+          <w:sz w:val="24"/>
+          <w:szCs w:val="24"/>
+        </w:rPr>
+        <w:t>lib</w:t>
+      </w:r>
+      <w:r>
+        <w:rPr>
+          <w:rFonts w:ascii="Segoe UI" w:hAnsi="Segoe UI" w:cs="Segoe UI"/>
+          <w:sz w:val="24"/>
+          <w:szCs w:val="24"/>
+        </w:rPr>
+        <w:t>" directory inside. The</w:t>
+      </w:r>
+      <w:r>
+        <w:rPr>
+          <w:rFonts w:ascii="Segoe UI" w:hAnsi="Segoe UI" w:cs="Segoe UI"/>
+          <w:b/>
+          <w:bCs/>
+          <w:sz w:val="24"/>
+          <w:szCs w:val="24"/>
+        </w:rPr>
+        <w:t xml:space="preserve"> "\</w:t>
+      </w:r>
+      <w:r>
+        <w:rPr>
+          <w:rFonts w:ascii="Segoe UI" w:hAnsi="Segoe UI" w:cs="Segoe UI"/>
+          <w:sz w:val="24"/>
+          <w:szCs w:val="24"/>
+        </w:rPr>
+        <w:t>" sign to join the line below. You can write values that are the same line and separated by "</w:t>
+      </w:r>
+      <w:r>
+        <w:rPr>
+          <w:rFonts w:ascii="Segoe UI" w:hAnsi="Segoe UI" w:cs="Segoe UI"/>
+          <w:b/>
+          <w:bCs/>
+          <w:sz w:val="24"/>
+          <w:szCs w:val="24"/>
+        </w:rPr>
+        <w:t>spaces</w:t>
+      </w:r>
+      <w:r>
+        <w:rPr>
+          <w:rFonts w:ascii="Segoe UI" w:hAnsi="Segoe UI" w:cs="Segoe UI"/>
+          <w:sz w:val="24"/>
+          <w:szCs w:val="24"/>
+        </w:rPr>
+        <w:t>”.</w:t>
+      </w:r>
+    </w:p>
+    <w:p>
+      <w:pPr>
+        <w:pStyle w:val="ListParagraph"/>
+        <w:numPr>
+          <w:ilvl w:val="1"/>
+          <w:numId w:val="13"/>
+        </w:numPr>
+        <w:spacing w:line="256" w:lineRule="auto"/>
+        <w:jc w:val="both"/>
+        <w:rPr>
+          <w:rFonts w:ascii="Segoe UI" w:hAnsi="Segoe UI" w:cs="Segoe UI"/>
+          <w:sz w:val="24"/>
+          <w:szCs w:val="24"/>
+        </w:rPr>
+      </w:pPr>
+      <w:r>
+        <w:rPr>
+          <w:rFonts w:ascii="Segoe UI" w:hAnsi="Segoe UI" w:cs="Segoe UI"/>
+          <w:sz w:val="24"/>
+          <w:szCs w:val="24"/>
+        </w:rPr>
+        <w:t>After adding the path, you run the "</w:t>
+      </w:r>
+      <w:r>
+        <w:rPr>
+          <w:rFonts w:ascii="Segoe UI" w:hAnsi="Segoe UI" w:cs="Segoe UI"/>
+          <w:b/>
+          <w:bCs/>
+          <w:sz w:val="24"/>
+          <w:szCs w:val="24"/>
+        </w:rPr>
+        <w:t>make vsinit</w:t>
+      </w:r>
+      <w:r>
+        <w:rPr>
+          <w:rFonts w:ascii="Segoe UI" w:hAnsi="Segoe UI" w:cs="Segoe UI"/>
+          <w:sz w:val="24"/>
+          <w:szCs w:val="24"/>
+        </w:rPr>
+        <w:t>" command to update the path into VSCode, thereby being able to prompt you better.</w:t>
+      </w:r>
+    </w:p>
+    <w:p>
+      <w:pPr>
+        <w:pStyle w:val="ListParagraph"/>
+        <w:numPr>
+          <w:ilvl w:val="1"/>
+          <w:numId w:val="13"/>
+        </w:numPr>
+        <w:spacing w:line="256" w:lineRule="auto"/>
+        <w:jc w:val="both"/>
+        <w:rPr>
+          <w:rFonts w:ascii="Segoe UI" w:hAnsi="Segoe UI" w:cs="Segoe UI"/>
+          <w:sz w:val="24"/>
+          <w:szCs w:val="24"/>
+        </w:rPr>
+      </w:pPr>
+      <w:r>
+        <w:rPr>
+          <w:rFonts w:ascii="Segoe UI" w:hAnsi="Segoe UI" w:cs="Segoe UI"/>
+          <w:sz w:val="24"/>
+          <w:szCs w:val="24"/>
+        </w:rPr>
+        <w:t>Go back to your source file, just include "</w:t>
+      </w:r>
+      <w:r>
+        <w:rPr>
+          <w:rFonts w:ascii="Segoe UI" w:hAnsi="Segoe UI" w:cs="Segoe UI"/>
+          <w:b/>
+          <w:bCs/>
+          <w:sz w:val="24"/>
+          <w:szCs w:val="24"/>
+        </w:rPr>
+        <w:t>utest.h</w:t>
+      </w:r>
+      <w:r>
+        <w:rPr>
+          <w:rFonts w:ascii="Segoe UI" w:hAnsi="Segoe UI" w:cs="Segoe UI"/>
+          <w:sz w:val="24"/>
+          <w:szCs w:val="24"/>
+        </w:rPr>
+        <w:t>" and experience.</w:t>
+      </w:r>
+    </w:p>
+    <w:p>
+      <w:pPr>
+        <w:pStyle w:val="ListParagraph"/>
+        <w:ind w:left="1800"/>
+        <w:jc w:val="both"/>
+        <w:rPr>
+          <w:rFonts w:ascii="Segoe UI" w:hAnsi="Segoe UI" w:cs="Segoe UI"/>
+          <w:sz w:val="24"/>
+          <w:szCs w:val="24"/>
+        </w:rPr>
+      </w:pPr>
+      <w:r>
+        <w:rPr>
+          <w:rFonts w:ascii="Segoe UI" w:hAnsi="Segoe UI" w:cs="Segoe UI"/>
+          <w:sz w:val="24"/>
+          <w:szCs w:val="24"/>
+        </w:rPr>
+        <w:drawing>
+          <wp:inline distT="0" distB="0" distL="0" distR="0" wp14:anchorId="7DB9547C" wp14:editId="545C1F65">
+            <wp:extent cx="3927475" cy="935355"/>
+            <wp:effectExtent l="0" t="0" r="0" b="0"/>
+            <wp:docPr id="2059522505" name="Picture 18" descr="A screen shot of a computer&#10;&#10;Description automatically generated"/>
+            <wp:cNvGraphicFramePr>
+              <a:graphicFrameLocks xmlns:a="http://schemas.openxmlformats.org/drawingml/2006/main" noChangeAspect="1"/>
+            </wp:cNvGraphicFramePr>
+            <a:graphic xmlns:a="http://schemas.openxmlformats.org/drawingml/2006/main">
+              <a:graphicData uri="http://schemas.openxmlformats.org/drawingml/2006/picture">
+                <pic:pic xmlns:pic="http://schemas.openxmlformats.org/drawingml/2006/picture">
+                  <pic:nvPicPr>
+                    <pic:cNvPr id="0" name="Picture 2" descr="A screen shot of a computer&#10;&#10;Description automatically generated"/>
+                    <pic:cNvPicPr>
+                      <a:picLocks noChangeAspect="1" noChangeArrowheads="1"/>
+                    </pic:cNvPicPr>
+                  </pic:nvPicPr>
+                  <pic:blipFill>
+                    <a:blip r:embed="rId32">
+                      <a:extLst>
+                        <a:ext uri="{28A0092B-C50C-407E-A947-70E740481C1C}">
+                          <a14:useLocalDpi xmlns:a14="http://schemas.microsoft.com/office/drawing/2010/main" val="0"/>
+                        </a:ext>
+                      </a:extLst>
+                    </a:blip>
+                    <a:srcRect/>
+                    <a:stretch>
+                      <a:fillRect/>
+                    </a:stretch>
+                  </pic:blipFill>
+                  <pic:spPr bwMode="auto">
+                    <a:xfrm>
+                      <a:off x="0" y="0"/>
+                      <a:ext cx="3927475" cy="935355"/>
+                    </a:xfrm>
+                    <a:prstGeom prst="rect">
+                      <a:avLst/>
+                    </a:prstGeom>
+                    <a:noFill/>
+                    <a:ln>
+                      <a:noFill/>
+                    </a:ln>
+                  </pic:spPr>
+                </pic:pic>
+              </a:graphicData>
+            </a:graphic>
+          </wp:inline>
+        </w:drawing>
+      </w:r>
+    </w:p>
+    <w:p>
+      <w:pPr>
+        <w:pStyle w:val="ListParagraph"/>
+        <w:numPr>
+          <w:ilvl w:val="1"/>
+          <w:numId w:val="13"/>
+        </w:numPr>
+        <w:spacing w:line="256" w:lineRule="auto"/>
+        <w:jc w:val="both"/>
+        <w:rPr>
+          <w:rFonts w:ascii="Segoe UI" w:hAnsi="Segoe UI" w:cs="Segoe UI"/>
+          <w:sz w:val="24"/>
+          <w:szCs w:val="24"/>
+        </w:rPr>
+      </w:pPr>
+      <w:r>
+        <w:rPr>
+          <w:rFonts w:ascii="Segoe UI" w:hAnsi="Segoe UI" w:cs="Segoe UI"/>
+          <w:sz w:val="24"/>
+          <w:szCs w:val="24"/>
+        </w:rPr>
+        <w:t>To run tests, you need to create test functions in the given format.</w:t>
+      </w:r>
+    </w:p>
+    <w:p>
+      <w:pPr>
+        <w:pStyle w:val="ListParagraph"/>
+        <w:ind w:left="1800"/>
+        <w:jc w:val="both"/>
+        <w:rPr>
+          <w:rFonts w:ascii="Segoe UI" w:hAnsi="Segoe UI" w:cs="Segoe UI"/>
+          <w:sz w:val="24"/>
+          <w:szCs w:val="24"/>
+        </w:rPr>
+      </w:pPr>
+      <w:r>
+        <w:rPr>
+          <w:rFonts w:ascii="Segoe UI" w:hAnsi="Segoe UI" w:cs="Segoe UI"/>
+          <w:sz w:val="24"/>
+          <w:szCs w:val="24"/>
+        </w:rPr>
+        <w:t xml:space="preserve">Syntax: </w:t>
+      </w:r>
+      <w:r>
+        <w:rPr>
+          <w:rFonts w:ascii="Segoe UI" w:hAnsi="Segoe UI" w:cs="Segoe UI"/>
+          <w:b/>
+          <w:bCs/>
+          <w:sz w:val="24"/>
+          <w:szCs w:val="24"/>
+        </w:rPr>
+        <w:t>FuncTest( name_test ) { /* body */ }</w:t>
+      </w:r>
+    </w:p>
+    <w:p>
+      <w:pPr>
+        <w:pStyle w:val="ListParagraph"/>
+        <w:ind w:left="1800"/>
+        <w:jc w:val="both"/>
+        <w:rPr>
+          <w:rFonts w:ascii="Segoe UI" w:hAnsi="Segoe UI" w:cs="Segoe UI"/>
+          <w:sz w:val="24"/>
+          <w:szCs w:val="24"/>
+        </w:rPr>
+      </w:pPr>
+      <w:r>
+        <w:rPr>
+          <w:rFonts w:ascii="Segoe UI" w:hAnsi="Segoe UI" w:cs="Segoe UI"/>
+          <w:sz w:val="24"/>
+          <w:szCs w:val="24"/>
+        </w:rPr>
+        <w:t>In particular,</w:t>
+      </w:r>
+      <w:r>
+        <w:rPr>
+          <w:rFonts w:ascii="Segoe UI" w:hAnsi="Segoe UI" w:cs="Segoe UI"/>
+          <w:b/>
+          <w:bCs/>
+          <w:sz w:val="24"/>
+          <w:szCs w:val="24"/>
+        </w:rPr>
+        <w:t xml:space="preserve"> "name_test</w:t>
+      </w:r>
+      <w:r>
+        <w:rPr>
+          <w:rFonts w:ascii="Segoe UI" w:hAnsi="Segoe UI" w:cs="Segoe UI"/>
+          <w:sz w:val="24"/>
+          <w:szCs w:val="24"/>
+        </w:rPr>
+        <w:t xml:space="preserve">" is the name of the function specified by yourself. The upper jaw is also equivalent to : </w:t>
+      </w:r>
+      <w:r>
+        <w:rPr>
+          <w:rFonts w:ascii="Segoe UI" w:hAnsi="Segoe UI" w:cs="Segoe UI"/>
+          <w:b/>
+          <w:bCs/>
+          <w:sz w:val="24"/>
+          <w:szCs w:val="24"/>
+        </w:rPr>
+        <w:t xml:space="preserve"> void name_test ( void ) { /* body */ }</w:t>
+      </w:r>
+      <w:r>
+        <w:rPr>
+          <w:rFonts w:ascii="Segoe UI" w:hAnsi="Segoe UI" w:cs="Segoe UI"/>
+          <w:sz w:val="24"/>
+          <w:szCs w:val="24"/>
+        </w:rPr>
+        <w:t xml:space="preserve"> . However, writing the correct syntax will make it easier for readers to understand.</w:t>
+      </w:r>
+    </w:p>
+    <w:p>
+      <w:pPr>
+        <w:pStyle w:val="ListParagraph"/>
+        <w:ind w:left="1800"/>
+        <w:jc w:val="both"/>
+        <w:rPr>
+          <w:rFonts w:ascii="Segoe UI" w:hAnsi="Segoe UI" w:cs="Segoe UI"/>
+          <w:sz w:val="24"/>
+          <w:szCs w:val="24"/>
+        </w:rPr>
+      </w:pPr>
+      <w:r>
+        <w:rPr>
+          <w:rFonts w:ascii="Segoe UI" w:hAnsi="Segoe UI" w:cs="Segoe UI"/>
+          <w:sz w:val="24"/>
+          <w:szCs w:val="24"/>
+        </w:rPr>
+        <w:drawing>
+          <wp:inline distT="0" distB="0" distL="0" distR="0" wp14:anchorId="49EB1940" wp14:editId="23665BFD">
+            <wp:extent cx="3858260" cy="1364615"/>
+            <wp:effectExtent l="0" t="0" r="8890" b="6985"/>
+            <wp:docPr id="1186866676" name="Picture 17" descr="A screenshot of a computer&#10;&#10;Description automatically generated"/>
+            <wp:cNvGraphicFramePr>
+              <a:graphicFrameLocks xmlns:a="http://schemas.openxmlformats.org/drawingml/2006/main" noChangeAspect="1"/>
+            </wp:cNvGraphicFramePr>
+            <a:graphic xmlns:a="http://schemas.openxmlformats.org/drawingml/2006/main">
+              <a:graphicData uri="http://schemas.openxmlformats.org/drawingml/2006/picture">
+                <pic:pic xmlns:pic="http://schemas.openxmlformats.org/drawingml/2006/picture">
+                  <pic:nvPicPr>
+                    <pic:cNvPr id="0" name="Picture 3" descr="A screenshot of a computer&#10;&#10;Description automatically generated"/>
+                    <pic:cNvPicPr>
+                      <a:picLocks noChangeAspect="1" noChangeArrowheads="1"/>
+                    </pic:cNvPicPr>
+                  </pic:nvPicPr>
+                  <pic:blipFill>
+                    <a:blip r:embed="rId33">
+                      <a:extLst>
+                        <a:ext uri="{28A0092B-C50C-407E-A947-70E740481C1C}">
+                          <a14:useLocalDpi xmlns:a14="http://schemas.microsoft.com/office/drawing/2010/main" val="0"/>
+                        </a:ext>
+                      </a:extLst>
+                    </a:blip>
+                    <a:srcRect/>
+                    <a:stretch>
+                      <a:fillRect/>
+                    </a:stretch>
+                  </pic:blipFill>
+                  <pic:spPr bwMode="auto">
+                    <a:xfrm>
+                      <a:off x="0" y="0"/>
+                      <a:ext cx="3858260" cy="1364615"/>
+                    </a:xfrm>
+                    <a:prstGeom prst="rect">
+                      <a:avLst/>
+                    </a:prstGeom>
+                    <a:noFill/>
+                    <a:ln>
+                      <a:noFill/>
+                    </a:ln>
+                  </pic:spPr>
+                </pic:pic>
+              </a:graphicData>
+            </a:graphic>
+          </wp:inline>
+        </w:drawing>
+      </w:r>
+    </w:p>
+    <w:p>
+      <w:pPr>
+        <w:pStyle w:val="ListParagraph"/>
+        <w:ind w:left="1800"/>
+        <w:jc w:val="both"/>
+        <w:rPr>
+          <w:rFonts w:ascii="Segoe UI" w:hAnsi="Segoe UI" w:cs="Segoe UI"/>
+          <w:sz w:val="24"/>
+          <w:szCs w:val="24"/>
+        </w:rPr>
+      </w:pPr>
+      <w:r>
+        <w:rPr>
+          <w:rFonts w:ascii="Segoe UI" w:hAnsi="Segoe UI" w:cs="Segoe UI"/>
+          <w:sz w:val="24"/>
+          <w:szCs w:val="24"/>
+        </w:rPr>
+        <w:t>In the example above, we have a test function called "</w:t>
+      </w:r>
+      <w:r>
+        <w:rPr>
+          <w:rFonts w:ascii="Segoe UI" w:hAnsi="Segoe UI" w:cs="Segoe UI"/>
+          <w:b/>
+          <w:bCs/>
+          <w:sz w:val="24"/>
+          <w:szCs w:val="24"/>
+        </w:rPr>
+        <w:t>Test_001</w:t>
+      </w:r>
+      <w:r>
+        <w:rPr>
+          <w:rFonts w:ascii="Segoe UI" w:hAnsi="Segoe UI" w:cs="Segoe UI"/>
+          <w:sz w:val="24"/>
+          <w:szCs w:val="24"/>
+        </w:rPr>
+        <w:t>”.</w:t>
+      </w:r>
+    </w:p>
+    <w:p>
+      <w:pPr>
+        <w:pStyle w:val="ListParagraph"/>
+        <w:numPr>
+          <w:ilvl w:val="1"/>
+          <w:numId w:val="13"/>
+        </w:numPr>
+        <w:spacing w:line="256" w:lineRule="auto"/>
+        <w:jc w:val="both"/>
+        <w:rPr>
+          <w:rFonts w:ascii="Segoe UI" w:hAnsi="Segoe UI" w:cs="Segoe UI"/>
+          <w:sz w:val="24"/>
+          <w:szCs w:val="24"/>
+        </w:rPr>
+      </w:pPr>
+      <w:r>
+        <w:rPr>
+          <w:rFonts w:ascii="Segoe UI" w:hAnsi="Segoe UI" w:cs="Segoe UI"/>
+          <w:sz w:val="24"/>
+          <w:szCs w:val="24"/>
+        </w:rPr>
+        <w:t>The purpose of testing is created to check the correctness of the source code. So, to know if your testing is right or wrong, you need to have the test conditions.</w:t>
+      </w:r>
+    </w:p>
+    <w:p>
+      <w:pPr>
+        <w:pStyle w:val="ListParagraph"/>
+        <w:numPr>
+          <w:ilvl w:val="1"/>
+          <w:numId w:val="13"/>
+        </w:numPr>
+        <w:spacing w:line="256" w:lineRule="auto"/>
+        <w:jc w:val="both"/>
+        <w:rPr>
+          <w:rFonts w:ascii="Segoe UI" w:hAnsi="Segoe UI" w:cs="Segoe UI"/>
+          <w:sz w:val="24"/>
+          <w:szCs w:val="24"/>
+        </w:rPr>
+      </w:pPr>
+      <w:r>
+        <w:rPr>
+          <w:rFonts w:ascii="Segoe UI" w:hAnsi="Segoe UI" w:cs="Segoe UI"/>
+          <w:sz w:val="24"/>
+          <w:szCs w:val="24"/>
+        </w:rPr>
+        <w:t>For example, you want to prove that "1+1=2" and "2+2=4" ... Those are the test conditions. Then, "</w:t>
+      </w:r>
+      <w:r>
+        <w:rPr>
+          <w:rFonts w:ascii="Segoe UI" w:hAnsi="Segoe UI" w:cs="Segoe UI"/>
+          <w:b/>
+          <w:bCs/>
+          <w:sz w:val="24"/>
+          <w:szCs w:val="24"/>
+        </w:rPr>
+        <w:t>UT_Assert</w:t>
+      </w:r>
+      <w:r>
+        <w:rPr>
+          <w:rFonts w:ascii="Segoe UI" w:hAnsi="Segoe UI" w:cs="Segoe UI"/>
+          <w:sz w:val="24"/>
+          <w:szCs w:val="24"/>
+        </w:rPr>
+        <w:t>" is the command that helps you check the conditions.</w:t>
+      </w:r>
+    </w:p>
+    <w:p>
+      <w:pPr>
+        <w:pStyle w:val="ListParagraph"/>
+        <w:ind w:left="1800"/>
+        <w:jc w:val="both"/>
+        <w:rPr>
+          <w:rFonts w:ascii="Segoe UI" w:hAnsi="Segoe UI" w:cs="Segoe UI"/>
+          <w:sz w:val="24"/>
+          <w:szCs w:val="24"/>
+        </w:rPr>
+      </w:pPr>
+      <w:r>
+        <w:rPr>
+          <w:rFonts w:ascii="Segoe UI" w:hAnsi="Segoe UI" w:cs="Segoe UI"/>
+          <w:sz w:val="24"/>
+          <w:szCs w:val="24"/>
+        </w:rPr>
+        <w:drawing>
+          <wp:inline distT="0" distB="0" distL="0" distR="0" wp14:anchorId="5B347DFF" wp14:editId="181DB5B0">
+            <wp:extent cx="3179445" cy="1385570"/>
+            <wp:effectExtent l="0" t="0" r="1905" b="5080"/>
+            <wp:docPr id="1858424746" name="Picture 16" descr="A screenshot of a computer code&#10;&#10;Description automatically generated"/>
+            <wp:cNvGraphicFramePr>
+              <a:graphicFrameLocks xmlns:a="http://schemas.openxmlformats.org/drawingml/2006/main" noChangeAspect="1"/>
+            </wp:cNvGraphicFramePr>
+            <a:graphic xmlns:a="http://schemas.openxmlformats.org/drawingml/2006/main">
+              <a:graphicData uri="http://schemas.openxmlformats.org/drawingml/2006/picture">
+                <pic:pic xmlns:pic="http://schemas.openxmlformats.org/drawingml/2006/picture">
+                  <pic:nvPicPr>
+                    <pic:cNvPr id="0" name="Picture 4" descr="A screenshot of a computer code&#10;&#10;Description automatically generated"/>
+                    <pic:cNvPicPr>
+                      <a:picLocks noChangeAspect="1" noChangeArrowheads="1"/>
+                    </pic:cNvPicPr>
+                  </pic:nvPicPr>
+                  <pic:blipFill>
+                    <a:blip r:embed="rId34">
+                      <a:extLst>
+                        <a:ext uri="{28A0092B-C50C-407E-A947-70E740481C1C}">
+                          <a14:useLocalDpi xmlns:a14="http://schemas.microsoft.com/office/drawing/2010/main" val="0"/>
+                        </a:ext>
+                      </a:extLst>
+                    </a:blip>
+                    <a:srcRect/>
+                    <a:stretch>
+                      <a:fillRect/>
+                    </a:stretch>
+                  </pic:blipFill>
+                  <pic:spPr bwMode="auto">
+                    <a:xfrm>
+                      <a:off x="0" y="0"/>
+                      <a:ext cx="3179445" cy="1385570"/>
+                    </a:xfrm>
+                    <a:prstGeom prst="rect">
+                      <a:avLst/>
+                    </a:prstGeom>
+                    <a:noFill/>
+                    <a:ln>
+                      <a:noFill/>
+                    </a:ln>
+                  </pic:spPr>
+                </pic:pic>
+              </a:graphicData>
+            </a:graphic>
+          </wp:inline>
+        </w:drawing>
+      </w:r>
+    </w:p>
+    <w:p>
+      <w:pPr>
+        <w:pStyle w:val="ListParagraph"/>
+        <w:ind w:left="1800"/>
+        <w:jc w:val="both"/>
+        <w:rPr>
+          <w:rFonts w:ascii="Segoe UI" w:hAnsi="Segoe UI" w:cs="Segoe UI"/>
+          <w:sz w:val="24"/>
+          <w:szCs w:val="24"/>
+        </w:rPr>
+      </w:pPr>
+      <w:r>
+        <w:rPr>
+          <w:rFonts w:ascii="Segoe UI" w:hAnsi="Segoe UI" w:cs="Segoe UI"/>
+          <w:sz w:val="24"/>
+          <w:szCs w:val="24"/>
+        </w:rPr>
+        <w:lastRenderedPageBreak/>
+        <w:t>In the example above, I have 3 conditions to test. As long as one of the conditions is wrong, the whole test function will result in failure. So we can say that "</w:t>
+      </w:r>
+      <w:r>
+        <w:rPr>
+          <w:rFonts w:ascii="Segoe UI" w:hAnsi="Segoe UI" w:cs="Segoe UI"/>
+          <w:b/>
+          <w:bCs/>
+          <w:sz w:val="24"/>
+          <w:szCs w:val="24"/>
+        </w:rPr>
+        <w:t>Test_001</w:t>
+      </w:r>
+      <w:r>
+        <w:rPr>
+          <w:rFonts w:ascii="Segoe UI" w:hAnsi="Segoe UI" w:cs="Segoe UI"/>
+          <w:sz w:val="24"/>
+          <w:szCs w:val="24"/>
+        </w:rPr>
+        <w:t>" failed because the 3rd test condition was wrong.</w:t>
+      </w:r>
+    </w:p>
+    <w:p>
+      <w:pPr>
+        <w:pStyle w:val="ListParagraph"/>
+        <w:numPr>
+          <w:ilvl w:val="1"/>
+          <w:numId w:val="13"/>
+        </w:numPr>
+        <w:spacing w:line="256" w:lineRule="auto"/>
+        <w:jc w:val="both"/>
+        <w:rPr>
+          <w:rFonts w:ascii="Segoe UI" w:hAnsi="Segoe UI" w:cs="Segoe UI"/>
+          <w:sz w:val="24"/>
+          <w:szCs w:val="24"/>
+        </w:rPr>
+      </w:pPr>
+      <w:r>
+        <w:rPr>
+          <w:rFonts w:ascii="Segoe UI" w:hAnsi="Segoe UI" w:cs="Segoe UI"/>
+          <w:sz w:val="24"/>
+          <w:szCs w:val="24"/>
+        </w:rPr>
+        <w:t>After creating the test functions, you need to add these functions to a container to execute it.</w:t>
+      </w:r>
+    </w:p>
+    <w:p>
+      <w:pPr>
+        <w:pStyle w:val="ListParagraph"/>
+        <w:ind w:left="1800"/>
+        <w:jc w:val="both"/>
+        <w:rPr>
+          <w:rFonts w:ascii="Segoe UI" w:hAnsi="Segoe UI" w:cs="Segoe UI"/>
+          <w:sz w:val="24"/>
+          <w:szCs w:val="24"/>
+        </w:rPr>
+      </w:pPr>
+      <w:r>
+        <w:rPr>
+          <w:rFonts w:ascii="Segoe UI" w:hAnsi="Segoe UI" w:cs="Segoe UI"/>
+          <w:sz w:val="24"/>
+          <w:szCs w:val="24"/>
+        </w:rPr>
+        <w:drawing>
+          <wp:inline distT="0" distB="0" distL="0" distR="0" wp14:anchorId="07D28000" wp14:editId="0E9E48DA">
+            <wp:extent cx="3657600" cy="1038860"/>
+            <wp:effectExtent l="0" t="0" r="0" b="8890"/>
+            <wp:docPr id="1851022078" name="Picture 15" descr="A black background with white lines&#10;&#10;Description automatically generated"/>
+            <wp:cNvGraphicFramePr>
+              <a:graphicFrameLocks xmlns:a="http://schemas.openxmlformats.org/drawingml/2006/main" noChangeAspect="1"/>
+            </wp:cNvGraphicFramePr>
+            <a:graphic xmlns:a="http://schemas.openxmlformats.org/drawingml/2006/main">
+              <a:graphicData uri="http://schemas.openxmlformats.org/drawingml/2006/picture">
+                <pic:pic xmlns:pic="http://schemas.openxmlformats.org/drawingml/2006/picture">
+                  <pic:nvPicPr>
+                    <pic:cNvPr id="0" name="Picture 5" descr="A black background with white lines&#10;&#10;Description automatically generated"/>
+                    <pic:cNvPicPr>
+                      <a:picLocks noChangeAspect="1" noChangeArrowheads="1"/>
+                    </pic:cNvPicPr>
+                  </pic:nvPicPr>
+                  <pic:blipFill>
+                    <a:blip r:embed="rId35">
+                      <a:extLst>
+                        <a:ext uri="{28A0092B-C50C-407E-A947-70E740481C1C}">
+                          <a14:useLocalDpi xmlns:a14="http://schemas.microsoft.com/office/drawing/2010/main" val="0"/>
+                        </a:ext>
+                      </a:extLst>
+                    </a:blip>
+                    <a:srcRect/>
+                    <a:stretch>
+                      <a:fillRect/>
+                    </a:stretch>
+                  </pic:blipFill>
+                  <pic:spPr bwMode="auto">
+                    <a:xfrm>
+                      <a:off x="0" y="0"/>
+                      <a:ext cx="3657600" cy="1038860"/>
+                    </a:xfrm>
+                    <a:prstGeom prst="rect">
+                      <a:avLst/>
+                    </a:prstGeom>
+                    <a:noFill/>
+                    <a:ln>
+                      <a:noFill/>
+                    </a:ln>
+                  </pic:spPr>
+                </pic:pic>
+              </a:graphicData>
+            </a:graphic>
+          </wp:inline>
+        </w:drawing>
+      </w:r>
+    </w:p>
+    <w:p>
+      <w:pPr>
+        <w:pStyle w:val="ListParagraph"/>
+        <w:ind w:left="1800"/>
+        <w:jc w:val="both"/>
+        <w:rPr>
+          <w:rFonts w:ascii="Segoe UI" w:hAnsi="Segoe UI" w:cs="Segoe UI"/>
+          <w:sz w:val="24"/>
+          <w:szCs w:val="24"/>
+        </w:rPr>
+      </w:pPr>
+      <w:r>
+        <w:rPr>
+          <w:rFonts w:ascii="Segoe UI" w:hAnsi="Segoe UI" w:cs="Segoe UI"/>
+          <w:sz w:val="24"/>
+          <w:szCs w:val="24"/>
+        </w:rPr>
+        <w:t xml:space="preserve">The above 2 macros will create a container, you just need to add the test functions in the syntax: </w:t>
+      </w:r>
+      <w:r>
+        <w:rPr>
+          <w:rFonts w:ascii="Segoe UI" w:hAnsi="Segoe UI" w:cs="Segoe UI"/>
+          <w:b/>
+          <w:bCs/>
+          <w:sz w:val="24"/>
+          <w:szCs w:val="24"/>
+        </w:rPr>
+        <w:t>UT_AddTest( name_test, "Brief for name_test" )</w:t>
+      </w:r>
+    </w:p>
+    <w:p>
+      <w:pPr>
+        <w:pStyle w:val="ListParagraph"/>
+        <w:ind w:left="1800"/>
+        <w:jc w:val="both"/>
+        <w:rPr>
+          <w:rFonts w:ascii="Segoe UI" w:hAnsi="Segoe UI" w:cs="Segoe UI"/>
+          <w:sz w:val="24"/>
+          <w:szCs w:val="24"/>
+        </w:rPr>
+      </w:pPr>
+      <w:r>
+        <w:rPr>
+          <w:rFonts w:ascii="Segoe UI" w:hAnsi="Segoe UI" w:cs="Segoe UI"/>
+          <w:sz w:val="24"/>
+          <w:szCs w:val="24"/>
+        </w:rPr>
+        <w:t>Where "</w:t>
+      </w:r>
+      <w:r>
+        <w:rPr>
+          <w:rFonts w:ascii="Segoe UI" w:hAnsi="Segoe UI" w:cs="Segoe UI"/>
+          <w:b/>
+          <w:bCs/>
+          <w:sz w:val="24"/>
+          <w:szCs w:val="24"/>
+        </w:rPr>
+        <w:t>name_test</w:t>
+      </w:r>
+      <w:r>
+        <w:rPr>
+          <w:rFonts w:ascii="Segoe UI" w:hAnsi="Segoe UI" w:cs="Segoe UI"/>
+          <w:sz w:val="24"/>
+          <w:szCs w:val="24"/>
+        </w:rPr>
+        <w:t>" is the name of the test function that was created earlier."</w:t>
+      </w:r>
+      <w:r>
+        <w:rPr>
+          <w:rFonts w:ascii="Segoe UI" w:hAnsi="Segoe UI" w:cs="Segoe UI"/>
+          <w:b/>
+          <w:bCs/>
+          <w:sz w:val="24"/>
+          <w:szCs w:val="24"/>
+        </w:rPr>
+        <w:t>Brief for name_test</w:t>
+      </w:r>
+      <w:r>
+        <w:rPr>
+          <w:rFonts w:ascii="Segoe UI" w:hAnsi="Segoe UI" w:cs="Segoe UI"/>
+          <w:sz w:val="24"/>
+          <w:szCs w:val="24"/>
+        </w:rPr>
+        <w:t>" is a title you set yourself.</w:t>
+      </w:r>
+    </w:p>
+    <w:p>
+      <w:pPr>
+        <w:pStyle w:val="ListParagraph"/>
+        <w:ind w:left="1800"/>
+        <w:jc w:val="both"/>
+        <w:rPr>
+          <w:rFonts w:ascii="Segoe UI" w:hAnsi="Segoe UI" w:cs="Segoe UI"/>
+          <w:sz w:val="24"/>
+          <w:szCs w:val="24"/>
+        </w:rPr>
+      </w:pPr>
+      <w:r>
+        <w:rPr>
+          <w:rFonts w:ascii="Segoe UI" w:hAnsi="Segoe UI" w:cs="Segoe UI"/>
+          <w:sz w:val="24"/>
+          <w:szCs w:val="24"/>
+        </w:rPr>
+        <w:drawing>
+          <wp:inline distT="0" distB="0" distL="0" distR="0" wp14:anchorId="318523BE" wp14:editId="2E047F32">
+            <wp:extent cx="3782060" cy="768985"/>
+            <wp:effectExtent l="0" t="0" r="8890" b="0"/>
+            <wp:docPr id="759156832" name="Picture 14" descr="A computer screen shot of a message&#10;&#10;Description automatically generated"/>
+            <wp:cNvGraphicFramePr>
+              <a:graphicFrameLocks xmlns:a="http://schemas.openxmlformats.org/drawingml/2006/main" noChangeAspect="1"/>
+            </wp:cNvGraphicFramePr>
+            <a:graphic xmlns:a="http://schemas.openxmlformats.org/drawingml/2006/main">
+              <a:graphicData uri="http://schemas.openxmlformats.org/drawingml/2006/picture">
+                <pic:pic xmlns:pic="http://schemas.openxmlformats.org/drawingml/2006/picture">
+                  <pic:nvPicPr>
+                    <pic:cNvPr id="0" name="Picture 6" descr="A computer screen shot of a message&#10;&#10;Description automatically generated"/>
+                    <pic:cNvPicPr>
+                      <a:picLocks noChangeAspect="1" noChangeArrowheads="1"/>
+                    </pic:cNvPicPr>
+                  </pic:nvPicPr>
+                  <pic:blipFill>
+                    <a:blip r:embed="rId36">
+                      <a:extLst>
+                        <a:ext uri="{28A0092B-C50C-407E-A947-70E740481C1C}">
+                          <a14:useLocalDpi xmlns:a14="http://schemas.microsoft.com/office/drawing/2010/main" val="0"/>
+                        </a:ext>
+                      </a:extLst>
+                    </a:blip>
+                    <a:srcRect/>
+                    <a:stretch>
+                      <a:fillRect/>
+                    </a:stretch>
+                  </pic:blipFill>
+                  <pic:spPr bwMode="auto">
+                    <a:xfrm>
+                      <a:off x="0" y="0"/>
+                      <a:ext cx="3782060" cy="768985"/>
+                    </a:xfrm>
+                    <a:prstGeom prst="rect">
+                      <a:avLst/>
+                    </a:prstGeom>
+                    <a:noFill/>
+                    <a:ln>
+                      <a:noFill/>
+                    </a:ln>
+                  </pic:spPr>
+                </pic:pic>
+              </a:graphicData>
+            </a:graphic>
+          </wp:inline>
+        </w:drawing>
+      </w:r>
+    </w:p>
+    <w:p>
+      <w:pPr>
+        <w:pStyle w:val="ListParagraph"/>
+        <w:ind w:left="1800"/>
+        <w:jc w:val="both"/>
+        <w:rPr>
+          <w:rFonts w:ascii="Segoe UI" w:hAnsi="Segoe UI" w:cs="Segoe UI"/>
+          <w:sz w:val="24"/>
+          <w:szCs w:val="24"/>
+        </w:rPr>
+      </w:pPr>
+      <w:r>
+        <w:rPr>
+          <w:rFonts w:ascii="Segoe UI" w:hAnsi="Segoe UI" w:cs="Segoe UI"/>
+          <w:sz w:val="24"/>
+          <w:szCs w:val="24"/>
+        </w:rPr>
+        <w:t>If you have multiple test functions, you can simply add more</w:t>
+      </w:r>
+      <w:r>
+        <w:rPr>
+          <w:rFonts w:ascii="Segoe UI" w:hAnsi="Segoe UI" w:cs="Segoe UI"/>
+          <w:b/>
+          <w:bCs/>
+          <w:sz w:val="24"/>
+          <w:szCs w:val="24"/>
+        </w:rPr>
+        <w:t xml:space="preserve"> "UT_AddTest</w:t>
+      </w:r>
+      <w:r>
+        <w:rPr>
+          <w:rFonts w:ascii="Segoe UI" w:hAnsi="Segoe UI" w:cs="Segoe UI"/>
+          <w:sz w:val="24"/>
+          <w:szCs w:val="24"/>
+        </w:rPr>
+        <w:t>" commands. Note that there is no "</w:t>
+      </w:r>
+      <w:r>
+        <w:rPr>
+          <w:rFonts w:ascii="Segoe UI" w:hAnsi="Segoe UI" w:cs="Segoe UI"/>
+          <w:b/>
+          <w:bCs/>
+          <w:sz w:val="24"/>
+          <w:szCs w:val="24"/>
+        </w:rPr>
+        <w:t>;</w:t>
+      </w:r>
+      <w:r>
+        <w:rPr>
+          <w:rFonts w:ascii="Segoe UI" w:hAnsi="Segoe UI" w:cs="Segoe UI"/>
+          <w:sz w:val="24"/>
+          <w:szCs w:val="24"/>
+        </w:rPr>
+        <w:t>" after these commands. At the same time, this container is not written in any one function. Tests that don't currently want to execute, just discard or note the inside of the container.</w:t>
+      </w:r>
+    </w:p>
+    <w:p>
+      <w:pPr>
+        <w:pStyle w:val="ListParagraph"/>
+        <w:numPr>
+          <w:ilvl w:val="1"/>
+          <w:numId w:val="13"/>
+        </w:numPr>
+        <w:spacing w:line="256" w:lineRule="auto"/>
+        <w:jc w:val="both"/>
+        <w:rPr>
+          <w:rFonts w:ascii="Segoe UI" w:hAnsi="Segoe UI" w:cs="Segoe UI"/>
+          <w:sz w:val="24"/>
+          <w:szCs w:val="24"/>
+        </w:rPr>
+      </w:pPr>
+      <w:r>
+        <w:rPr>
+          <w:rFonts w:ascii="Segoe UI" w:hAnsi="Segoe UI" w:cs="Segoe UI"/>
+          <w:sz w:val="24"/>
+          <w:szCs w:val="24"/>
+        </w:rPr>
+        <w:t>After adding to the container, you need to make sure that the test functions are declared before using it.</w:t>
+      </w:r>
+    </w:p>
+    <w:p>
+      <w:pPr>
+        <w:pStyle w:val="ListParagraph"/>
+        <w:ind w:left="1800"/>
+        <w:jc w:val="both"/>
+        <w:rPr>
+          <w:rFonts w:ascii="Segoe UI" w:hAnsi="Segoe UI" w:cs="Segoe UI"/>
+          <w:sz w:val="24"/>
+          <w:szCs w:val="24"/>
+        </w:rPr>
+      </w:pPr>
+      <w:r>
+        <w:rPr>
+          <w:rFonts w:ascii="Segoe UI" w:hAnsi="Segoe UI" w:cs="Segoe UI"/>
+          <w:sz w:val="24"/>
+          <w:szCs w:val="24"/>
+        </w:rPr>
+        <w:drawing>
+          <wp:inline distT="0" distB="0" distL="0" distR="0" wp14:anchorId="5BB8FC26" wp14:editId="6F81B0A1">
+            <wp:extent cx="4288155" cy="859155"/>
+            <wp:effectExtent l="0" t="0" r="0" b="0"/>
+            <wp:docPr id="900227516" name="Picture 13" descr="A black background with white lines&#10;&#10;Description automatically generated"/>
+            <wp:cNvGraphicFramePr>
+              <a:graphicFrameLocks xmlns:a="http://schemas.openxmlformats.org/drawingml/2006/main" noChangeAspect="1"/>
+            </wp:cNvGraphicFramePr>
+            <a:graphic xmlns:a="http://schemas.openxmlformats.org/drawingml/2006/main">
+              <a:graphicData uri="http://schemas.openxmlformats.org/drawingml/2006/picture">
+                <pic:pic xmlns:pic="http://schemas.openxmlformats.org/drawingml/2006/picture">
+                  <pic:nvPicPr>
+                    <pic:cNvPr id="0" name="Picture 7" descr="A black background with white lines&#10;&#10;Description automatically generated"/>
+                    <pic:cNvPicPr>
+                      <a:picLocks noChangeAspect="1" noChangeArrowheads="1"/>
+                    </pic:cNvPicPr>
+                  </pic:nvPicPr>
+                  <pic:blipFill>
+                    <a:blip r:embed="rId37">
+                      <a:extLst>
+                        <a:ext uri="{28A0092B-C50C-407E-A947-70E740481C1C}">
+                          <a14:useLocalDpi xmlns:a14="http://schemas.microsoft.com/office/drawing/2010/main" val="0"/>
+                        </a:ext>
+                      </a:extLst>
+                    </a:blip>
+                    <a:srcRect/>
+                    <a:stretch>
+                      <a:fillRect/>
+                    </a:stretch>
+                  </pic:blipFill>
+                  <pic:spPr bwMode="auto">
+                    <a:xfrm>
+                      <a:off x="0" y="0"/>
+                      <a:ext cx="4288155" cy="859155"/>
+                    </a:xfrm>
+                    <a:prstGeom prst="rect">
+                      <a:avLst/>
+                    </a:prstGeom>
+                    <a:noFill/>
+                    <a:ln>
+                      <a:noFill/>
+                    </a:ln>
+                  </pic:spPr>
+                </pic:pic>
+              </a:graphicData>
+            </a:graphic>
+          </wp:inline>
+        </w:drawing>
+      </w:r>
+    </w:p>
+    <w:p>
+      <w:pPr>
+        <w:pStyle w:val="ListParagraph"/>
+        <w:numPr>
+          <w:ilvl w:val="1"/>
+          <w:numId w:val="13"/>
+        </w:numPr>
+        <w:spacing w:line="256" w:lineRule="auto"/>
+        <w:jc w:val="both"/>
+        <w:rPr>
+          <w:rFonts w:ascii="Segoe UI" w:hAnsi="Segoe UI" w:cs="Segoe UI"/>
+          <w:sz w:val="24"/>
+          <w:szCs w:val="24"/>
+        </w:rPr>
+      </w:pPr>
+      <w:r>
+        <w:rPr>
+          <w:rFonts w:ascii="Segoe UI" w:hAnsi="Segoe UI" w:cs="Segoe UI"/>
+          <w:sz w:val="24"/>
+          <w:szCs w:val="24"/>
+        </w:rPr>
+        <w:t xml:space="preserve">To execute the tests inside the container one by one, you need to use the following command:  </w:t>
+      </w:r>
+      <w:r>
+        <w:rPr>
+          <w:rFonts w:ascii="Segoe UI" w:hAnsi="Segoe UI" w:cs="Segoe UI"/>
+          <w:b/>
+          <w:bCs/>
+          <w:sz w:val="24"/>
+          <w:szCs w:val="24"/>
+        </w:rPr>
+        <w:t>UT_RunTests()</w:t>
+      </w:r>
+    </w:p>
+    <w:p>
+      <w:pPr>
+        <w:pStyle w:val="ListParagraph"/>
+        <w:ind w:left="1800"/>
+        <w:jc w:val="both"/>
+        <w:rPr>
+          <w:rFonts w:ascii="Segoe UI" w:hAnsi="Segoe UI" w:cs="Segoe UI"/>
+          <w:sz w:val="24"/>
+          <w:szCs w:val="24"/>
+        </w:rPr>
+      </w:pPr>
+      <w:r>
+        <w:rPr>
+          <w:rFonts w:ascii="Segoe UI" w:hAnsi="Segoe UI" w:cs="Segoe UI"/>
+          <w:sz w:val="24"/>
+          <w:szCs w:val="24"/>
+        </w:rPr>
+        <w:drawing>
+          <wp:inline distT="0" distB="0" distL="0" distR="0" wp14:anchorId="62AE2C9F" wp14:editId="39E3222D">
+            <wp:extent cx="4059555" cy="1641475"/>
+            <wp:effectExtent l="0" t="0" r="0" b="0"/>
+            <wp:docPr id="56886864" name="Picture 12" descr="A screenshot of a computer&#10;&#10;Description automatically generated"/>
+            <wp:cNvGraphicFramePr>
+              <a:graphicFrameLocks xmlns:a="http://schemas.openxmlformats.org/drawingml/2006/main" noChangeAspect="1"/>
+            </wp:cNvGraphicFramePr>
+            <a:graphic xmlns:a="http://schemas.openxmlformats.org/drawingml/2006/main">
+              <a:graphicData uri="http://schemas.openxmlformats.org/drawingml/2006/picture">
+                <pic:pic xmlns:pic="http://schemas.openxmlformats.org/drawingml/2006/picture">
+                  <pic:nvPicPr>
+                    <pic:cNvPr id="0" name="Picture 8" descr="A screenshot of a computer&#10;&#10;Description automatically generated"/>
+                    <pic:cNvPicPr>
+                      <a:picLocks noChangeAspect="1" noChangeArrowheads="1"/>
+                    </pic:cNvPicPr>
+                  </pic:nvPicPr>
+                  <pic:blipFill>
+                    <a:blip r:embed="rId38">
+                      <a:extLst>
+                        <a:ext uri="{28A0092B-C50C-407E-A947-70E740481C1C}">
+                          <a14:useLocalDpi xmlns:a14="http://schemas.microsoft.com/office/drawing/2010/main" val="0"/>
+                        </a:ext>
+                      </a:extLst>
+                    </a:blip>
+                    <a:srcRect/>
+                    <a:stretch>
+                      <a:fillRect/>
+                    </a:stretch>
+                  </pic:blipFill>
+                  <pic:spPr bwMode="auto">
+                    <a:xfrm>
+                      <a:off x="0" y="0"/>
+                      <a:ext cx="4059555" cy="1641475"/>
+                    </a:xfrm>
+                    <a:prstGeom prst="rect">
+                      <a:avLst/>
+                    </a:prstGeom>
+                    <a:noFill/>
+                    <a:ln>
+                      <a:noFill/>
+                    </a:ln>
+                  </pic:spPr>
+                </pic:pic>
+              </a:graphicData>
+            </a:graphic>
+          </wp:inline>
+        </w:drawing>
+      </w:r>
+    </w:p>
+    <w:p>
+      <w:pPr>
+        <w:pStyle w:val="ListParagraph"/>
+        <w:numPr>
+          <w:ilvl w:val="1"/>
+          <w:numId w:val="13"/>
+        </w:numPr>
+        <w:spacing w:line="256" w:lineRule="auto"/>
+        <w:jc w:val="both"/>
+        <w:rPr>
+          <w:rFonts w:ascii="Segoe UI" w:hAnsi="Segoe UI" w:cs="Segoe UI"/>
+          <w:sz w:val="24"/>
+          <w:szCs w:val="24"/>
+        </w:rPr>
+      </w:pPr>
+      <w:r>
+        <w:rPr>
+          <w:rFonts w:ascii="Segoe UI" w:hAnsi="Segoe UI" w:cs="Segoe UI"/>
+          <w:sz w:val="24"/>
+          <w:szCs w:val="24"/>
+        </w:rPr>
+        <w:t>Finally, you run the "</w:t>
+      </w:r>
+      <w:r>
+        <w:rPr>
+          <w:rFonts w:ascii="Segoe UI" w:hAnsi="Segoe UI" w:cs="Segoe UI"/>
+          <w:b/>
+          <w:bCs/>
+          <w:sz w:val="24"/>
+          <w:szCs w:val="24"/>
+        </w:rPr>
+        <w:t>make</w:t>
+      </w:r>
+      <w:r>
+        <w:rPr>
+          <w:rFonts w:ascii="Segoe UI" w:hAnsi="Segoe UI" w:cs="Segoe UI"/>
+          <w:sz w:val="24"/>
+          <w:szCs w:val="24"/>
+        </w:rPr>
+        <w:t>" compiler command and run the executable. Then, run</w:t>
+      </w:r>
+      <w:r>
+        <w:rPr>
+          <w:rFonts w:ascii="Segoe UI" w:hAnsi="Segoe UI" w:cs="Segoe UI"/>
+          <w:b/>
+          <w:bCs/>
+          <w:sz w:val="24"/>
+          <w:szCs w:val="24"/>
+        </w:rPr>
+        <w:t xml:space="preserve"> "make report</w:t>
+      </w:r>
+      <w:r>
+        <w:rPr>
+          <w:rFonts w:ascii="Segoe UI" w:hAnsi="Segoe UI" w:cs="Segoe UI"/>
+          <w:sz w:val="24"/>
+          <w:szCs w:val="24"/>
+        </w:rPr>
+        <w:t>" to export the result to an html file and view it in a web browser. This html file is saved in the project</w:t>
+      </w:r>
+      <w:r>
+        <w:rPr>
+          <w:rFonts w:ascii="Segoe UI" w:hAnsi="Segoe UI" w:cs="Segoe UI"/>
+          <w:b/>
+          <w:bCs/>
+          <w:sz w:val="24"/>
+          <w:szCs w:val="24"/>
+        </w:rPr>
+        <w:t>'s "</w:t>
+      </w:r>
+      <w:r>
+        <w:rPr>
+          <w:rFonts w:ascii="Segoe UI" w:hAnsi="Segoe UI" w:cs="Segoe UI"/>
+          <w:sz w:val="24"/>
+          <w:szCs w:val="24"/>
+        </w:rPr>
+        <w:t>doc" folder.</w:t>
+      </w:r>
+    </w:p>
+    <w:p>
+      <w:pPr>
+        <w:pStyle w:val="ListParagraph"/>
+        <w:ind w:left="1800"/>
+        <w:jc w:val="both"/>
+        <w:rPr>
+          <w:rFonts w:ascii="Segoe UI" w:hAnsi="Segoe UI" w:cs="Segoe UI"/>
+          <w:sz w:val="24"/>
+          <w:szCs w:val="24"/>
+        </w:rPr>
+      </w:pPr>
+      <w:r>
+        <w:rPr>
+          <w:rFonts w:ascii="Segoe UI" w:hAnsi="Segoe UI" w:cs="Segoe UI"/>
+          <w:sz w:val="24"/>
+          <w:szCs w:val="24"/>
+        </w:rPr>
+        <w:lastRenderedPageBreak/>
+        <w:drawing>
+          <wp:inline distT="0" distB="0" distL="0" distR="0" wp14:anchorId="4EF2C267" wp14:editId="79BE5E61">
+            <wp:extent cx="3941445" cy="1295400"/>
+            <wp:effectExtent l="0" t="0" r="1905" b="0"/>
+            <wp:docPr id="626823166" name="Picture 11" descr="A screenshot of a computer&#10;&#10;Description automatically generated"/>
+            <wp:cNvGraphicFramePr>
+              <a:graphicFrameLocks xmlns:a="http://schemas.openxmlformats.org/drawingml/2006/main" noChangeAspect="1"/>
+            </wp:cNvGraphicFramePr>
+            <a:graphic xmlns:a="http://schemas.openxmlformats.org/drawingml/2006/main">
+              <a:graphicData uri="http://schemas.openxmlformats.org/drawingml/2006/picture">
+                <pic:pic xmlns:pic="http://schemas.openxmlformats.org/drawingml/2006/picture">
+                  <pic:nvPicPr>
+                    <pic:cNvPr id="0" name="Picture 9" descr="A screenshot of a computer&#10;&#10;Description automatically generated"/>
+                    <pic:cNvPicPr>
+                      <a:picLocks noChangeAspect="1" noChangeArrowheads="1"/>
+                    </pic:cNvPicPr>
+                  </pic:nvPicPr>
+                  <pic:blipFill>
+                    <a:blip r:embed="rId39">
+                      <a:extLst>
+                        <a:ext uri="{28A0092B-C50C-407E-A947-70E740481C1C}">
+                          <a14:useLocalDpi xmlns:a14="http://schemas.microsoft.com/office/drawing/2010/main" val="0"/>
+                        </a:ext>
+                      </a:extLst>
+                    </a:blip>
+                    <a:srcRect/>
+                    <a:stretch>
+                      <a:fillRect/>
+                    </a:stretch>
+                  </pic:blipFill>
+                  <pic:spPr bwMode="auto">
+                    <a:xfrm>
+                      <a:off x="0" y="0"/>
+                      <a:ext cx="3941445" cy="1295400"/>
+                    </a:xfrm>
+                    <a:prstGeom prst="rect">
+                      <a:avLst/>
+                    </a:prstGeom>
+                    <a:noFill/>
+                    <a:ln>
+                      <a:noFill/>
+                    </a:ln>
+                  </pic:spPr>
+                </pic:pic>
+              </a:graphicData>
+            </a:graphic>
+          </wp:inline>
+        </w:drawing>
+      </w:r>
+    </w:p>
+    <w:p>
+      <w:pPr>
+        <w:pStyle w:val="ListParagraph"/>
+        <w:ind w:left="1800"/>
+        <w:jc w:val="both"/>
+        <w:rPr>
+          <w:rFonts w:ascii="Segoe UI" w:hAnsi="Segoe UI" w:cs="Segoe UI"/>
+          <w:sz w:val="24"/>
+          <w:szCs w:val="24"/>
+        </w:rPr>
+      </w:pPr>
+      <w:r>
+        <w:rPr>
+          <w:rFonts w:ascii="Segoe UI" w:hAnsi="Segoe UI" w:cs="Segoe UI"/>
+          <w:sz w:val="24"/>
+          <w:szCs w:val="24"/>
+        </w:rPr>
+        <w:drawing>
+          <wp:inline distT="0" distB="0" distL="0" distR="0" wp14:anchorId="5218BFCF" wp14:editId="01F5CC1A">
+            <wp:extent cx="4142740" cy="1260475"/>
+            <wp:effectExtent l="19050" t="19050" r="10160" b="15875"/>
+            <wp:docPr id="1719603765" name="Picture 10" descr="A screenshot of a test&#10;&#10;Description automatically generated"/>
+            <wp:cNvGraphicFramePr>
+              <a:graphicFrameLocks xmlns:a="http://schemas.openxmlformats.org/drawingml/2006/main" noChangeAspect="1"/>
+            </wp:cNvGraphicFramePr>
+            <a:graphic xmlns:a="http://schemas.openxmlformats.org/drawingml/2006/main">
+              <a:graphicData uri="http://schemas.openxmlformats.org/drawingml/2006/picture">
+                <pic:pic xmlns:pic="http://schemas.openxmlformats.org/drawingml/2006/picture">
+                  <pic:nvPicPr>
+                    <pic:cNvPr id="0" name="Picture 10" descr="A screenshot of a test&#10;&#10;Description automatically generated"/>
+                    <pic:cNvPicPr>
+                      <a:picLocks noChangeAspect="1" noChangeArrowheads="1"/>
+                    </pic:cNvPicPr>
+                  </pic:nvPicPr>
+                  <pic:blipFill>
+                    <a:blip r:embed="rId40">
+                      <a:extLst>
+                        <a:ext uri="{28A0092B-C50C-407E-A947-70E740481C1C}">
+                          <a14:useLocalDpi xmlns:a14="http://schemas.microsoft.com/office/drawing/2010/main" val="0"/>
+                        </a:ext>
+                      </a:extLst>
+                    </a:blip>
+                    <a:srcRect/>
+                    <a:stretch>
+                      <a:fillRect/>
+                    </a:stretch>
+                  </pic:blipFill>
+                  <pic:spPr bwMode="auto">
+                    <a:xfrm>
+                      <a:off x="0" y="0"/>
+                      <a:ext cx="4142740" cy="1260475"/>
+                    </a:xfrm>
+                    <a:prstGeom prst="rect">
+                      <a:avLst/>
+                    </a:prstGeom>
+                    <a:noFill/>
+                    <a:ln w="9525" cmpd="sng">
+                      <a:solidFill>
+                        <a:srgbClr val="000000"/>
+                      </a:solidFill>
+                      <a:miter lim="800000"/>
+                      <a:headEnd/>
+                      <a:tailEnd/>
+                    </a:ln>
+                    <a:effectLst/>
+                  </pic:spPr>
+                </pic:pic>
+              </a:graphicData>
+            </a:graphic>
+          </wp:inline>
+        </w:drawing>
+      </w:r>
+    </w:p>
+    <w:p>
+      <w:pPr>
+        <w:pStyle w:val="ListParagraph"/>
+        <w:ind w:left="1800"/>
+        <w:jc w:val="both"/>
+        <w:rPr>
+          <w:rFonts w:ascii="Segoe UI" w:hAnsi="Segoe UI" w:cs="Segoe UI"/>
+          <w:sz w:val="24"/>
+          <w:szCs w:val="24"/>
+        </w:rPr>
+      </w:pPr>
+      <w:r>
+        <w:rPr>
+          <w:rFonts w:ascii="Segoe UI" w:hAnsi="Segoe UI" w:cs="Segoe UI"/>
+          <w:sz w:val="24"/>
+          <w:szCs w:val="24"/>
+        </w:rPr>
+        <w:drawing>
+          <wp:inline distT="0" distB="0" distL="0" distR="0" wp14:anchorId="1A83529A" wp14:editId="1940D727">
+            <wp:extent cx="2992755" cy="955675"/>
+            <wp:effectExtent l="0" t="0" r="0" b="0"/>
+            <wp:docPr id="248491585" name="Picture 9" descr="A screenshot of a computer code&#10;&#10;Description automatically generated"/>
+            <wp:cNvGraphicFramePr>
+              <a:graphicFrameLocks xmlns:a="http://schemas.openxmlformats.org/drawingml/2006/main" noChangeAspect="1"/>
+            </wp:cNvGraphicFramePr>
+            <a:graphic xmlns:a="http://schemas.openxmlformats.org/drawingml/2006/main">
+              <a:graphicData uri="http://schemas.openxmlformats.org/drawingml/2006/picture">
+                <pic:pic xmlns:pic="http://schemas.openxmlformats.org/drawingml/2006/picture">
+                  <pic:nvPicPr>
+                    <pic:cNvPr id="0" name="Picture 11" descr="A screenshot of a computer code&#10;&#10;Description automatically generated"/>
+                    <pic:cNvPicPr>
+                      <a:picLocks noChangeAspect="1" noChangeArrowheads="1"/>
+                    </pic:cNvPicPr>
+                  </pic:nvPicPr>
+                  <pic:blipFill>
+                    <a:blip r:embed="rId41">
+                      <a:extLst>
+                        <a:ext uri="{28A0092B-C50C-407E-A947-70E740481C1C}">
+                          <a14:useLocalDpi xmlns:a14="http://schemas.microsoft.com/office/drawing/2010/main" val="0"/>
+                        </a:ext>
+                      </a:extLst>
+                    </a:blip>
+                    <a:srcRect/>
+                    <a:stretch>
+                      <a:fillRect/>
+                    </a:stretch>
+                  </pic:blipFill>
+                  <pic:spPr bwMode="auto">
+                    <a:xfrm>
+                      <a:off x="0" y="0"/>
+                      <a:ext cx="2992755" cy="955675"/>
+                    </a:xfrm>
+                    <a:prstGeom prst="rect">
+                      <a:avLst/>
+                    </a:prstGeom>
+                    <a:noFill/>
+                    <a:ln>
+                      <a:noFill/>
+                    </a:ln>
+                  </pic:spPr>
+                </pic:pic>
+              </a:graphicData>
+            </a:graphic>
+          </wp:inline>
+        </w:drawing>
+      </w:r>
+    </w:p>
+    <w:p>
+      <w:pPr>
+        <w:pStyle w:val="ListParagraph"/>
+        <w:ind w:left="1800"/>
+        <w:jc w:val="both"/>
+        <w:rPr>
+          <w:rFonts w:ascii="Segoe UI" w:hAnsi="Segoe UI" w:cs="Segoe UI"/>
+          <w:sz w:val="24"/>
+          <w:szCs w:val="24"/>
+        </w:rPr>
+      </w:pPr>
+      <w:r>
+        <w:rPr>
+          <w:rFonts w:ascii="Segoe UI" w:hAnsi="Segoe UI" w:cs="Segoe UI"/>
+          <w:sz w:val="24"/>
+          <w:szCs w:val="24"/>
+        </w:rPr>
+        <w:t>As you can see, the 3rd Test Condition was wrong at line 55 in the source code file.</w:t>
+      </w:r>
+    </w:p>
+    <w:p>
+      <w:pPr>
+        <w:pStyle w:val="ListParagraph"/>
+        <w:numPr>
+          <w:ilvl w:val="1"/>
+          <w:numId w:val="13"/>
+        </w:numPr>
+        <w:spacing w:line="256" w:lineRule="auto"/>
+        <w:jc w:val="both"/>
+        <w:rPr>
+          <w:rFonts w:ascii="Segoe UI" w:hAnsi="Segoe UI" w:cs="Segoe UI"/>
+          <w:sz w:val="24"/>
+          <w:szCs w:val="24"/>
+        </w:rPr>
+      </w:pPr>
+      <w:r>
+        <w:rPr>
+          <w:rFonts w:ascii="Segoe UI" w:hAnsi="Segoe UI" w:cs="Segoe UI"/>
+          <w:sz w:val="24"/>
+          <w:szCs w:val="24"/>
+        </w:rPr>
+        <w:t>Good luck!</w:t>
+      </w:r>
+    </w:p>
+    <w:p>
+      <w:pPr>
+        <w:jc w:val="both"/>
+        <w:rPr>
+          <w:rFonts w:ascii="Segoe UI" w:hAnsi="Segoe UI" w:cs="Segoe UI"/>
+          <w:sz w:val="24"/>
+          <w:szCs w:val="24"/>
+        </w:rPr>
+      </w:pPr>
+    </w:p>
+    <w:p>
+      <w:pPr>
+        <w:pStyle w:val="ListParagraph"/>
+        <w:numPr>
+          <w:ilvl w:val="0"/>
+          <w:numId w:val="13"/>
+        </w:numPr>
+        <w:spacing w:line="256" w:lineRule="auto"/>
+        <w:jc w:val="both"/>
+        <w:rPr>
+          <w:rFonts w:ascii="Segoe UI" w:hAnsi="Segoe UI" w:cs="Segoe UI"/>
+          <w:b/>
+          <w:bCs/>
+          <w:sz w:val="28"/>
+          <w:szCs w:val="28"/>
+        </w:rPr>
+      </w:pPr>
+      <w:r>
+        <w:rPr>
+          <w:rFonts w:ascii="Segoe UI" w:hAnsi="Segoe UI" w:cs="Segoe UI"/>
+          <w:b/>
+          <w:bCs/>
+          <w:sz w:val="28"/>
+          <w:szCs w:val="28"/>
+        </w:rPr>
+        <w:t>Use the code coverage measurement tool (CCOV)</w:t>
+      </w:r>
+    </w:p>
+    <w:p>
+      <w:pPr>
+        <w:pStyle w:val="ListParagraph"/>
+        <w:numPr>
+          <w:ilvl w:val="1"/>
+          <w:numId w:val="13"/>
+        </w:numPr>
+        <w:spacing w:line="256" w:lineRule="auto"/>
+        <w:jc w:val="both"/>
+        <w:rPr>
+          <w:rFonts w:ascii="Segoe UI" w:hAnsi="Segoe UI" w:cs="Segoe UI"/>
+          <w:sz w:val="24"/>
+          <w:szCs w:val="24"/>
+        </w:rPr>
+      </w:pPr>
+      <w:r>
+        <w:rPr>
+          <w:rFonts w:ascii="Segoe UI" w:hAnsi="Segoe UI" w:cs="Segoe UI"/>
+          <w:sz w:val="24"/>
+          <w:szCs w:val="24"/>
+        </w:rPr>
+        <w:t>Code coverage is an indispensable tool for source code testing, it shows how much coverage of the testing process on the source code is.</w:t>
+      </w:r>
+    </w:p>
+    <w:p>
+      <w:pPr>
+        <w:pStyle w:val="ListParagraph"/>
+        <w:numPr>
+          <w:ilvl w:val="1"/>
+          <w:numId w:val="13"/>
+        </w:numPr>
+        <w:spacing w:line="256" w:lineRule="auto"/>
+        <w:jc w:val="both"/>
+        <w:rPr>
+          <w:rFonts w:ascii="Segoe UI" w:hAnsi="Segoe UI" w:cs="Segoe UI"/>
+          <w:sz w:val="24"/>
+          <w:szCs w:val="24"/>
+        </w:rPr>
+      </w:pPr>
+      <w:r>
+        <w:rPr>
+          <w:rFonts w:ascii="Segoe UI" w:hAnsi="Segoe UI" w:cs="Segoe UI"/>
+          <w:sz w:val="24"/>
+          <w:szCs w:val="24"/>
+        </w:rPr>
+        <w:t>To run the coverage code, go to "</w:t>
+      </w:r>
+      <w:r>
+        <w:rPr>
+          <w:rFonts w:ascii="Segoe UI" w:hAnsi="Segoe UI" w:cs="Segoe UI"/>
+          <w:b/>
+          <w:bCs/>
+          <w:sz w:val="24"/>
+          <w:szCs w:val="24"/>
+        </w:rPr>
+        <w:t>user_cfg.mak</w:t>
+      </w:r>
+      <w:r>
+        <w:rPr>
+          <w:rFonts w:ascii="Segoe UI" w:hAnsi="Segoe UI" w:cs="Segoe UI"/>
+          <w:sz w:val="24"/>
+          <w:szCs w:val="24"/>
+        </w:rPr>
+        <w:t>", add the variable</w:t>
+      </w:r>
+      <w:r>
+        <w:rPr>
+          <w:rFonts w:ascii="Segoe UI" w:hAnsi="Segoe UI" w:cs="Segoe UI"/>
+          <w:b/>
+          <w:bCs/>
+          <w:sz w:val="24"/>
+          <w:szCs w:val="24"/>
+        </w:rPr>
+        <w:t xml:space="preserve"> "$(DEV_DIR)</w:t>
+      </w:r>
+      <w:r>
+        <w:rPr>
+          <w:rFonts w:ascii="Segoe UI" w:hAnsi="Segoe UI" w:cs="Segoe UI"/>
+          <w:sz w:val="24"/>
+          <w:szCs w:val="24"/>
+        </w:rPr>
+        <w:t>" to the paths of "</w:t>
+      </w:r>
+      <w:r>
+        <w:rPr>
+          <w:rFonts w:ascii="Segoe UI" w:hAnsi="Segoe UI" w:cs="Segoe UI"/>
+          <w:b/>
+          <w:bCs/>
+          <w:sz w:val="24"/>
+          <w:szCs w:val="24"/>
+        </w:rPr>
+        <w:t>SRC_DIRS</w:t>
+      </w:r>
+      <w:r>
+        <w:rPr>
+          <w:rFonts w:ascii="Segoe UI" w:hAnsi="Segoe UI" w:cs="Segoe UI"/>
+          <w:sz w:val="24"/>
+          <w:szCs w:val="24"/>
+        </w:rPr>
+        <w:t>". That allows makefile to scan source files in the "</w:t>
+      </w:r>
+      <w:r>
+        <w:rPr>
+          <w:rFonts w:ascii="Segoe UI" w:hAnsi="Segoe UI" w:cs="Segoe UI"/>
+          <w:b/>
+          <w:bCs/>
+          <w:sz w:val="24"/>
+          <w:szCs w:val="24"/>
+        </w:rPr>
+        <w:t>dev</w:t>
+      </w:r>
+      <w:r>
+        <w:rPr>
+          <w:rFonts w:ascii="Segoe UI" w:hAnsi="Segoe UI" w:cs="Segoe UI"/>
+          <w:sz w:val="24"/>
+          <w:szCs w:val="24"/>
+        </w:rPr>
+        <w:t>" folder</w:t>
+      </w:r>
+      <w:r>
+        <w:rPr>
+          <w:rFonts w:ascii="Segoe UI" w:hAnsi="Segoe UI" w:cs="Segoe UI"/>
+          <w:sz w:val="24"/>
+          <w:szCs w:val="24"/>
+        </w:rPr>
+        <w:t>.</w:t>
+      </w:r>
+    </w:p>
+    <w:p>
+      <w:pPr>
+        <w:pStyle w:val="ListParagraph"/>
+        <w:ind w:left="1800"/>
+        <w:jc w:val="both"/>
+        <w:rPr>
+          <w:rFonts w:ascii="Segoe UI" w:hAnsi="Segoe UI" w:cs="Segoe UI"/>
+          <w:sz w:val="24"/>
+          <w:szCs w:val="24"/>
+        </w:rPr>
+      </w:pPr>
+      <w:r>
+        <w:rPr>
+          <w:rFonts w:ascii="Segoe UI" w:hAnsi="Segoe UI" w:cs="Segoe UI"/>
+          <w:sz w:val="24"/>
+          <w:szCs w:val="24"/>
+        </w:rPr>
+        <w:drawing>
+          <wp:inline distT="0" distB="0" distL="0" distR="0" wp14:anchorId="3B048EB9" wp14:editId="4201461A">
+            <wp:extent cx="3650615" cy="789940"/>
+            <wp:effectExtent l="0" t="0" r="6985" b="0"/>
+            <wp:docPr id="1325986270" name="Picture 8" descr="A screenshot of a computer screen&#10;&#10;Description automatically generated"/>
+            <wp:cNvGraphicFramePr>
+              <a:graphicFrameLocks xmlns:a="http://schemas.openxmlformats.org/drawingml/2006/main" noChangeAspect="1"/>
+            </wp:cNvGraphicFramePr>
+            <a:graphic xmlns:a="http://schemas.openxmlformats.org/drawingml/2006/main">
+              <a:graphicData uri="http://schemas.openxmlformats.org/drawingml/2006/picture">
+                <pic:pic xmlns:pic="http://schemas.openxmlformats.org/drawingml/2006/picture">
+                  <pic:nvPicPr>
+                    <pic:cNvPr id="0" name="Picture 12" descr="A screenshot of a computer screen&#10;&#10;Description automatically generated"/>
+                    <pic:cNvPicPr>
+                      <a:picLocks noChangeAspect="1" noChangeArrowheads="1"/>
+                    </pic:cNvPicPr>
+                  </pic:nvPicPr>
+                  <pic:blipFill>
+                    <a:blip r:embed="rId42">
+                      <a:extLst>
+                        <a:ext uri="{28A0092B-C50C-407E-A947-70E740481C1C}">
+                          <a14:useLocalDpi xmlns:a14="http://schemas.microsoft.com/office/drawing/2010/main" val="0"/>
+                        </a:ext>
+                      </a:extLst>
+                    </a:blip>
+                    <a:srcRect/>
+                    <a:stretch>
+                      <a:fillRect/>
+                    </a:stretch>
+                  </pic:blipFill>
+                  <pic:spPr bwMode="auto">
+                    <a:xfrm>
+                      <a:off x="0" y="0"/>
+                      <a:ext cx="3650615" cy="789940"/>
+                    </a:xfrm>
+                    <a:prstGeom prst="rect">
+                      <a:avLst/>
+                    </a:prstGeom>
+                    <a:noFill/>
+                    <a:ln>
+                      <a:noFill/>
+                    </a:ln>
+                  </pic:spPr>
+                </pic:pic>
+              </a:graphicData>
+            </a:graphic>
+          </wp:inline>
+        </w:drawing>
+      </w:r>
+    </w:p>
+    <w:p>
+      <w:pPr>
+        <w:pStyle w:val="ListParagraph"/>
+        <w:ind w:left="1800"/>
+        <w:jc w:val="both"/>
+        <w:rPr>
+          <w:rFonts w:ascii="Segoe UI" w:hAnsi="Segoe UI" w:cs="Segoe UI"/>
+          <w:sz w:val="24"/>
+          <w:szCs w:val="24"/>
+        </w:rPr>
+      </w:pPr>
+      <w:r>
+        <w:rPr>
+          <w:rFonts w:ascii="Segoe UI" w:hAnsi="Segoe UI" w:cs="Segoe UI"/>
+          <w:sz w:val="24"/>
+          <w:szCs w:val="24"/>
+        </w:rPr>
+        <w:t>The "dev</w:t>
+      </w:r>
+      <w:r>
+        <w:rPr>
+          <w:rFonts w:ascii="Segoe UI" w:hAnsi="Segoe UI" w:cs="Segoe UI"/>
+          <w:b/>
+          <w:bCs/>
+          <w:sz w:val="24"/>
+          <w:szCs w:val="24"/>
+        </w:rPr>
+        <w:t>" directory</w:t>
+      </w:r>
+      <w:r>
+        <w:rPr>
+          <w:rFonts w:ascii="Segoe UI" w:hAnsi="Segoe UI" w:cs="Segoe UI"/>
+          <w:sz w:val="24"/>
+          <w:szCs w:val="24"/>
+        </w:rPr>
+        <w:t xml:space="preserve"> is the directory used to measure CCOV. All functions inside all files in this directory are measured.</w:t>
+      </w:r>
+    </w:p>
+    <w:p>
+      <w:pPr>
+        <w:pStyle w:val="ListParagraph"/>
+        <w:numPr>
+          <w:ilvl w:val="1"/>
+          <w:numId w:val="13"/>
+        </w:numPr>
+        <w:spacing w:line="256" w:lineRule="auto"/>
+        <w:jc w:val="both"/>
+        <w:rPr>
+          <w:rFonts w:ascii="Segoe UI" w:hAnsi="Segoe UI" w:cs="Segoe UI"/>
+          <w:sz w:val="24"/>
+          <w:szCs w:val="24"/>
+        </w:rPr>
+      </w:pPr>
+      <w:r>
+        <w:rPr>
+          <w:rFonts w:ascii="Segoe UI" w:hAnsi="Segoe UI" w:cs="Segoe UI"/>
+          <w:sz w:val="24"/>
+          <w:szCs w:val="24"/>
+        </w:rPr>
+        <w:t>Next, fix the value of the variable</w:t>
+      </w:r>
+      <w:r>
+        <w:rPr>
+          <w:rFonts w:ascii="Segoe UI" w:hAnsi="Segoe UI" w:cs="Segoe UI"/>
+          <w:b/>
+          <w:bCs/>
+          <w:sz w:val="24"/>
+          <w:szCs w:val="24"/>
+        </w:rPr>
+        <w:t xml:space="preserve"> "RUN_CCOV</w:t>
+      </w:r>
+      <w:r>
+        <w:rPr>
+          <w:rFonts w:ascii="Segoe UI" w:hAnsi="Segoe UI" w:cs="Segoe UI"/>
+          <w:sz w:val="24"/>
+          <w:szCs w:val="24"/>
+        </w:rPr>
+        <w:t>" to "</w:t>
+      </w:r>
+      <w:r>
+        <w:rPr>
+          <w:rFonts w:ascii="Segoe UI" w:hAnsi="Segoe UI" w:cs="Segoe UI"/>
+          <w:b/>
+          <w:bCs/>
+          <w:sz w:val="24"/>
+          <w:szCs w:val="24"/>
+        </w:rPr>
+        <w:t>on</w:t>
+      </w:r>
+      <w:r>
+        <w:rPr>
+          <w:rFonts w:ascii="Segoe UI" w:hAnsi="Segoe UI" w:cs="Segoe UI"/>
+          <w:sz w:val="24"/>
+          <w:szCs w:val="24"/>
+        </w:rPr>
+        <w:t>" to enable the use of CCOV.</w:t>
+      </w:r>
+    </w:p>
+    <w:p>
+      <w:pPr>
+        <w:pStyle w:val="ListParagraph"/>
+        <w:ind w:left="1800"/>
+        <w:jc w:val="both"/>
+        <w:rPr>
+          <w:rFonts w:ascii="Segoe UI" w:hAnsi="Segoe UI" w:cs="Segoe UI"/>
+          <w:sz w:val="24"/>
+          <w:szCs w:val="24"/>
+        </w:rPr>
+      </w:pPr>
+      <w:r>
+        <w:rPr>
+          <w:rFonts w:ascii="Segoe UI" w:hAnsi="Segoe UI" w:cs="Segoe UI"/>
+          <w:sz w:val="24"/>
+          <w:szCs w:val="24"/>
+        </w:rPr>
+        <w:drawing>
+          <wp:inline distT="0" distB="0" distL="0" distR="0" wp14:anchorId="38E43290" wp14:editId="6D130A5F">
+            <wp:extent cx="3262630" cy="588645"/>
+            <wp:effectExtent l="0" t="0" r="0" b="1905"/>
+            <wp:docPr id="44641991" name="Picture 7" descr="A close up of a report&#10;&#10;Description automatically generated"/>
+            <wp:cNvGraphicFramePr>
+              <a:graphicFrameLocks xmlns:a="http://schemas.openxmlformats.org/drawingml/2006/main" noChangeAspect="1"/>
+            </wp:cNvGraphicFramePr>
+            <a:graphic xmlns:a="http://schemas.openxmlformats.org/drawingml/2006/main">
+              <a:graphicData uri="http://schemas.openxmlformats.org/drawingml/2006/picture">
+                <pic:pic xmlns:pic="http://schemas.openxmlformats.org/drawingml/2006/picture">
+                  <pic:nvPicPr>
+                    <pic:cNvPr id="0" name="Picture 13" descr="A close up of a report&#10;&#10;Description automatically generated"/>
+                    <pic:cNvPicPr>
+                      <a:picLocks noChangeAspect="1" noChangeArrowheads="1"/>
+                    </pic:cNvPicPr>
+                  </pic:nvPicPr>
+                  <pic:blipFill>
+                    <a:blip r:embed="rId43">
+                      <a:extLst>
+                        <a:ext uri="{28A0092B-C50C-407E-A947-70E740481C1C}">
+                          <a14:useLocalDpi xmlns:a14="http://schemas.microsoft.com/office/drawing/2010/main" val="0"/>
+                        </a:ext>
+                      </a:extLst>
+                    </a:blip>
+                    <a:srcRect/>
+                    <a:stretch>
+                      <a:fillRect/>
+                    </a:stretch>
+                  </pic:blipFill>
+                  <pic:spPr bwMode="auto">
+                    <a:xfrm>
+                      <a:off x="0" y="0"/>
+                      <a:ext cx="3262630" cy="588645"/>
+                    </a:xfrm>
+                    <a:prstGeom prst="rect">
+                      <a:avLst/>
+                    </a:prstGeom>
+                    <a:noFill/>
+                    <a:ln>
+                      <a:noFill/>
+                    </a:ln>
+                  </pic:spPr>
+                </pic:pic>
+              </a:graphicData>
+            </a:graphic>
+          </wp:inline>
+        </w:drawing>
+      </w:r>
+    </w:p>
+    <w:p>
+      <w:pPr>
+        <w:pStyle w:val="ListParagraph"/>
+        <w:numPr>
+          <w:ilvl w:val="1"/>
+          <w:numId w:val="13"/>
+        </w:numPr>
+        <w:spacing w:line="256" w:lineRule="auto"/>
+        <w:jc w:val="both"/>
+        <w:rPr>
+          <w:rFonts w:ascii="Segoe UI" w:hAnsi="Segoe UI" w:cs="Segoe UI"/>
+          <w:sz w:val="24"/>
+          <w:szCs w:val="24"/>
+        </w:rPr>
+      </w:pPr>
+      <w:r>
+        <w:rPr>
+          <w:rFonts w:ascii="Segoe UI" w:hAnsi="Segoe UI" w:cs="Segoe UI"/>
+          <w:sz w:val="24"/>
+          <w:szCs w:val="24"/>
+        </w:rPr>
+        <w:t>After that, you need to create a source code file inside</w:t>
+      </w:r>
+      <w:r>
+        <w:rPr>
+          <w:rFonts w:ascii="Segoe UI" w:hAnsi="Segoe UI" w:cs="Segoe UI"/>
+          <w:b/>
+          <w:bCs/>
+          <w:sz w:val="24"/>
+          <w:szCs w:val="24"/>
+        </w:rPr>
+        <w:t xml:space="preserve"> "dev</w:t>
+      </w:r>
+      <w:r>
+        <w:rPr>
+          <w:rFonts w:ascii="Segoe UI" w:hAnsi="Segoe UI" w:cs="Segoe UI"/>
+          <w:sz w:val="24"/>
+          <w:szCs w:val="24"/>
+        </w:rPr>
+        <w:t>" to write the functions to measure CCOV.</w:t>
+      </w:r>
+    </w:p>
+    <w:p>
+      <w:pPr>
+        <w:pStyle w:val="ListParagraph"/>
+        <w:ind w:left="1800"/>
+        <w:jc w:val="both"/>
+        <w:rPr>
+          <w:rFonts w:ascii="Segoe UI" w:hAnsi="Segoe UI" w:cs="Segoe UI"/>
+          <w:sz w:val="24"/>
+          <w:szCs w:val="24"/>
+        </w:rPr>
+      </w:pPr>
+      <w:r>
+        <w:rPr>
+          <w:rFonts w:ascii="Segoe UI" w:hAnsi="Segoe UI" w:cs="Segoe UI"/>
+          <w:sz w:val="24"/>
+          <w:szCs w:val="24"/>
+        </w:rPr>
+        <w:lastRenderedPageBreak/>
+        <w:drawing>
+          <wp:inline distT="0" distB="0" distL="0" distR="0" wp14:anchorId="2574929C" wp14:editId="3B59D292">
+            <wp:extent cx="2812415" cy="1343660"/>
+            <wp:effectExtent l="0" t="0" r="6985" b="8890"/>
+            <wp:docPr id="718779210" name="Picture 6" descr="A screenshot of a computer program&#10;&#10;Description automatically generated"/>
+            <wp:cNvGraphicFramePr>
+              <a:graphicFrameLocks xmlns:a="http://schemas.openxmlformats.org/drawingml/2006/main" noChangeAspect="1"/>
+            </wp:cNvGraphicFramePr>
+            <a:graphic xmlns:a="http://schemas.openxmlformats.org/drawingml/2006/main">
+              <a:graphicData uri="http://schemas.openxmlformats.org/drawingml/2006/picture">
+                <pic:pic xmlns:pic="http://schemas.openxmlformats.org/drawingml/2006/picture">
+                  <pic:nvPicPr>
+                    <pic:cNvPr id="718779210" name="Picture 6" descr="A screenshot of a computer program&#10;&#10;Description automatically generated"/>
+                    <pic:cNvPicPr>
+                      <a:picLocks noChangeAspect="1" noChangeArrowheads="1"/>
+                    </pic:cNvPicPr>
+                  </pic:nvPicPr>
+                  <pic:blipFill>
+                    <a:blip r:embed="rId44">
+                      <a:extLst>
+                        <a:ext uri="{28A0092B-C50C-407E-A947-70E740481C1C}">
+                          <a14:useLocalDpi xmlns:a14="http://schemas.microsoft.com/office/drawing/2010/main" val="0"/>
+                        </a:ext>
+                      </a:extLst>
+                    </a:blip>
+                    <a:srcRect/>
+                    <a:stretch>
+                      <a:fillRect/>
+                    </a:stretch>
+                  </pic:blipFill>
+                  <pic:spPr bwMode="auto">
+                    <a:xfrm>
+                      <a:off x="0" y="0"/>
+                      <a:ext cx="2812415" cy="1343660"/>
+                    </a:xfrm>
+                    <a:prstGeom prst="rect">
+                      <a:avLst/>
+                    </a:prstGeom>
+                    <a:noFill/>
+                    <a:ln>
+                      <a:noFill/>
+                    </a:ln>
+                  </pic:spPr>
+                </pic:pic>
+              </a:graphicData>
+            </a:graphic>
+          </wp:inline>
+        </w:drawing>
+      </w:r>
+    </w:p>
+    <w:p>
+      <w:pPr>
+        <w:pStyle w:val="ListParagraph"/>
+        <w:ind w:left="1800"/>
+        <w:jc w:val="both"/>
+        <w:rPr>
+          <w:rFonts w:ascii="Segoe UI" w:hAnsi="Segoe UI" w:cs="Segoe UI"/>
+          <w:sz w:val="24"/>
+          <w:szCs w:val="24"/>
+        </w:rPr>
+      </w:pPr>
+      <w:r>
+        <w:rPr>
+          <w:rFonts w:ascii="Segoe UI" w:hAnsi="Segoe UI" w:cs="Segoe UI"/>
+          <w:sz w:val="24"/>
+          <w:szCs w:val="24"/>
+        </w:rPr>
+        <w:t>The above example created a "</w:t>
+      </w:r>
+      <w:r>
+        <w:rPr>
+          <w:rFonts w:ascii="Segoe UI" w:hAnsi="Segoe UI" w:cs="Segoe UI"/>
+          <w:b/>
+          <w:bCs/>
+          <w:sz w:val="24"/>
+          <w:szCs w:val="24"/>
+        </w:rPr>
+        <w:t>checkpos</w:t>
+      </w:r>
+      <w:r>
+        <w:rPr>
+          <w:rFonts w:ascii="Segoe UI" w:hAnsi="Segoe UI" w:cs="Segoe UI"/>
+          <w:sz w:val="24"/>
+          <w:szCs w:val="24"/>
+        </w:rPr>
+        <w:t xml:space="preserve">" function to check for positive integers (n &gt; 0) </w:t>
+      </w:r>
+      <w:r>
+        <w:rPr>
+          <w:rFonts w:ascii="Segoe UI" w:hAnsi="Segoe UI" w:cs="Segoe UI"/>
+          <w:sz w:val="24"/>
+          <w:szCs w:val="24"/>
+        </w:rPr>
+        <w:t>in the "</w:t>
+      </w:r>
+      <w:r>
+        <w:rPr>
+          <w:rFonts w:ascii="Segoe UI" w:hAnsi="Segoe UI" w:cs="Segoe UI"/>
+          <w:b/>
+          <w:bCs/>
+          <w:sz w:val="24"/>
+          <w:szCs w:val="24"/>
+        </w:rPr>
+        <w:t>dev.c</w:t>
+      </w:r>
+      <w:r>
+        <w:rPr>
+          <w:rFonts w:ascii="Segoe UI" w:hAnsi="Segoe UI" w:cs="Segoe UI"/>
+          <w:sz w:val="24"/>
+          <w:szCs w:val="24"/>
+        </w:rPr>
+        <w:t>" file located inside the "</w:t>
+      </w:r>
+      <w:r>
+        <w:rPr>
+          <w:rFonts w:ascii="Segoe UI" w:hAnsi="Segoe UI" w:cs="Segoe UI"/>
+          <w:b/>
+          <w:bCs/>
+          <w:sz w:val="24"/>
+          <w:szCs w:val="24"/>
+        </w:rPr>
+        <w:t>dev</w:t>
+      </w:r>
+      <w:r>
+        <w:rPr>
+          <w:rFonts w:ascii="Segoe UI" w:hAnsi="Segoe UI" w:cs="Segoe UI"/>
+          <w:sz w:val="24"/>
+          <w:szCs w:val="24"/>
+        </w:rPr>
+        <w:t xml:space="preserve">" </w:t>
+      </w:r>
+      <w:r>
+        <w:rPr>
+          <w:rFonts w:ascii="Segoe UI" w:hAnsi="Segoe UI" w:cs="Segoe UI"/>
+          <w:sz w:val="24"/>
+          <w:szCs w:val="24"/>
+        </w:rPr>
+        <w:t>folder</w:t>
+      </w:r>
+      <w:r>
+        <w:rPr>
+          <w:rFonts w:ascii="Segoe UI" w:hAnsi="Segoe UI" w:cs="Segoe UI"/>
+          <w:sz w:val="24"/>
+          <w:szCs w:val="24"/>
+        </w:rPr>
+        <w:t>.</w:t>
+      </w:r>
+    </w:p>
+    <w:p>
+      <w:pPr>
+        <w:pStyle w:val="ListParagraph"/>
+        <w:ind w:left="1800"/>
+        <w:jc w:val="both"/>
+        <w:rPr>
+          <w:rFonts w:ascii="Segoe UI" w:hAnsi="Segoe UI" w:cs="Segoe UI"/>
+          <w:sz w:val="24"/>
+          <w:szCs w:val="24"/>
+        </w:rPr>
+      </w:pPr>
+      <w:r>
+        <w:rPr>
+          <w:rFonts w:ascii="Segoe UI" w:hAnsi="Segoe UI" w:cs="Segoe UI"/>
+          <w:sz w:val="24"/>
+          <w:szCs w:val="24"/>
+        </w:rPr>
+        <w:drawing>
+          <wp:inline distT="0" distB="0" distL="0" distR="0" wp14:anchorId="04292B6A" wp14:editId="7FEC11D0">
+            <wp:extent cx="3449955" cy="955675"/>
+            <wp:effectExtent l="0" t="0" r="0" b="0"/>
+            <wp:docPr id="808452317" name="Picture 5" descr="A computer code with numbers and symbols&#10;&#10;Description automatically generated"/>
+            <wp:cNvGraphicFramePr>
+              <a:graphicFrameLocks xmlns:a="http://schemas.openxmlformats.org/drawingml/2006/main" noChangeAspect="1"/>
+            </wp:cNvGraphicFramePr>
+            <a:graphic xmlns:a="http://schemas.openxmlformats.org/drawingml/2006/main">
+              <a:graphicData uri="http://schemas.openxmlformats.org/drawingml/2006/picture">
+                <pic:pic xmlns:pic="http://schemas.openxmlformats.org/drawingml/2006/picture">
+                  <pic:nvPicPr>
+                    <pic:cNvPr id="0" name="Picture 15" descr="A computer code with numbers and symbols&#10;&#10;Description automatically generated"/>
+                    <pic:cNvPicPr>
+                      <a:picLocks noChangeAspect="1" noChangeArrowheads="1"/>
+                    </pic:cNvPicPr>
+                  </pic:nvPicPr>
+                  <pic:blipFill>
+                    <a:blip r:embed="rId45">
+                      <a:extLst>
+                        <a:ext uri="{28A0092B-C50C-407E-A947-70E740481C1C}">
+                          <a14:useLocalDpi xmlns:a14="http://schemas.microsoft.com/office/drawing/2010/main" val="0"/>
+                        </a:ext>
+                      </a:extLst>
+                    </a:blip>
+                    <a:srcRect/>
+                    <a:stretch>
+                      <a:fillRect/>
+                    </a:stretch>
+                  </pic:blipFill>
+                  <pic:spPr bwMode="auto">
+                    <a:xfrm>
+                      <a:off x="0" y="0"/>
+                      <a:ext cx="3449955" cy="955675"/>
+                    </a:xfrm>
+                    <a:prstGeom prst="rect">
+                      <a:avLst/>
+                    </a:prstGeom>
+                    <a:noFill/>
+                    <a:ln>
+                      <a:noFill/>
+                    </a:ln>
+                  </pic:spPr>
+                </pic:pic>
+              </a:graphicData>
+            </a:graphic>
+          </wp:inline>
+        </w:drawing>
+      </w:r>
+    </w:p>
+    <w:p>
+      <w:pPr>
+        <w:pStyle w:val="ListParagraph"/>
+        <w:ind w:left="1800"/>
+        <w:jc w:val="both"/>
+        <w:rPr>
+          <w:rFonts w:ascii="Segoe UI" w:hAnsi="Segoe UI" w:cs="Segoe UI"/>
+          <w:sz w:val="24"/>
+          <w:szCs w:val="24"/>
+        </w:rPr>
+      </w:pPr>
+      <w:r>
+        <w:rPr>
+          <w:rFonts w:ascii="Segoe UI" w:hAnsi="Segoe UI" w:cs="Segoe UI"/>
+          <w:sz w:val="24"/>
+          <w:szCs w:val="24"/>
+        </w:rPr>
+        <w:t>Then, I created 2 conditions so that it scans both the "</w:t>
+      </w:r>
+      <w:r>
+        <w:rPr>
+          <w:rFonts w:ascii="Segoe UI" w:hAnsi="Segoe UI" w:cs="Segoe UI"/>
+          <w:b/>
+          <w:bCs/>
+          <w:sz w:val="24"/>
+          <w:szCs w:val="24"/>
+        </w:rPr>
+        <w:t>if</w:t>
+      </w:r>
+      <w:r>
+        <w:rPr>
+          <w:rFonts w:ascii="Segoe UI" w:hAnsi="Segoe UI" w:cs="Segoe UI"/>
+          <w:sz w:val="24"/>
+          <w:szCs w:val="24"/>
+        </w:rPr>
+        <w:t>" and "</w:t>
+      </w:r>
+      <w:r>
+        <w:rPr>
+          <w:rFonts w:ascii="Segoe UI" w:hAnsi="Segoe UI" w:cs="Segoe UI"/>
+          <w:b/>
+          <w:bCs/>
+          <w:sz w:val="24"/>
+          <w:szCs w:val="24"/>
+        </w:rPr>
+        <w:t>else</w:t>
+      </w:r>
+      <w:r>
+        <w:rPr>
+          <w:rFonts w:ascii="Segoe UI" w:hAnsi="Segoe UI" w:cs="Segoe UI"/>
+          <w:sz w:val="24"/>
+          <w:szCs w:val="24"/>
+        </w:rPr>
+        <w:t xml:space="preserve">" </w:t>
+      </w:r>
+      <w:r>
+        <w:rPr>
+          <w:rFonts w:ascii="Segoe UI" w:hAnsi="Segoe UI" w:cs="Segoe UI"/>
+          <w:sz w:val="24"/>
+          <w:szCs w:val="24"/>
+        </w:rPr>
+        <w:t>branches</w:t>
+      </w:r>
+      <w:r>
+        <w:rPr>
+          <w:rFonts w:ascii="Segoe UI" w:hAnsi="Segoe UI" w:cs="Segoe UI"/>
+          <w:sz w:val="24"/>
+          <w:szCs w:val="24"/>
+        </w:rPr>
+        <w:t xml:space="preserve"> inside the "</w:t>
+      </w:r>
+      <w:r>
+        <w:rPr>
+          <w:rFonts w:ascii="Segoe UI" w:hAnsi="Segoe UI" w:cs="Segoe UI"/>
+          <w:b/>
+          <w:bCs/>
+          <w:sz w:val="24"/>
+          <w:szCs w:val="24"/>
+        </w:rPr>
+        <w:t>checkpos</w:t>
+      </w:r>
+      <w:r>
+        <w:rPr>
+          <w:rFonts w:ascii="Segoe UI" w:hAnsi="Segoe UI" w:cs="Segoe UI"/>
+          <w:sz w:val="24"/>
+          <w:szCs w:val="24"/>
+        </w:rPr>
+        <w:t>" function. From there, my CCOV index will be completely covered.</w:t>
+      </w:r>
+    </w:p>
+    <w:p>
+      <w:pPr>
+        <w:pStyle w:val="ListParagraph"/>
+        <w:numPr>
+          <w:ilvl w:val="1"/>
+          <w:numId w:val="13"/>
+        </w:numPr>
+        <w:spacing w:line="256" w:lineRule="auto"/>
+        <w:jc w:val="both"/>
+        <w:rPr>
+          <w:rFonts w:ascii="Segoe UI" w:hAnsi="Segoe UI" w:cs="Segoe UI"/>
+          <w:sz w:val="24"/>
+          <w:szCs w:val="24"/>
+        </w:rPr>
+      </w:pPr>
+      <w:r>
+        <w:rPr>
+          <w:rFonts w:ascii="Segoe UI" w:hAnsi="Segoe UI" w:cs="Segoe UI"/>
+          <w:sz w:val="24"/>
+          <w:szCs w:val="24"/>
+        </w:rPr>
+        <w:t>Finally, you run "</w:t>
+      </w:r>
+      <w:r>
+        <w:rPr>
+          <w:rFonts w:ascii="Segoe UI" w:hAnsi="Segoe UI" w:cs="Segoe UI"/>
+          <w:b/>
+          <w:bCs/>
+          <w:sz w:val="24"/>
+          <w:szCs w:val="24"/>
+        </w:rPr>
+        <w:t>make</w:t>
+      </w:r>
+      <w:r>
+        <w:rPr>
+          <w:rFonts w:ascii="Segoe UI" w:hAnsi="Segoe UI" w:cs="Segoe UI"/>
+          <w:sz w:val="24"/>
+          <w:szCs w:val="24"/>
+        </w:rPr>
+        <w:t>" to compile and execute the source code. Then run</w:t>
+      </w:r>
+      <w:r>
+        <w:rPr>
+          <w:rFonts w:ascii="Segoe UI" w:hAnsi="Segoe UI" w:cs="Segoe UI"/>
+          <w:b/>
+          <w:bCs/>
+          <w:sz w:val="24"/>
+          <w:szCs w:val="24"/>
+        </w:rPr>
+        <w:t xml:space="preserve"> "make</w:t>
+      </w:r>
+      <w:r>
+        <w:rPr>
+          <w:rFonts w:ascii="Segoe UI" w:hAnsi="Segoe UI" w:cs="Segoe UI"/>
+          <w:sz w:val="24"/>
+          <w:szCs w:val="24"/>
+        </w:rPr>
+        <w:t xml:space="preserve"> </w:t>
+      </w:r>
+      <w:r>
+        <w:rPr>
+          <w:rFonts w:ascii="Segoe UI" w:hAnsi="Segoe UI" w:cs="Segoe UI"/>
+          <w:b/>
+          <w:bCs/>
+          <w:sz w:val="24"/>
+          <w:szCs w:val="24"/>
+        </w:rPr>
+        <w:t>reports</w:t>
+      </w:r>
+      <w:r>
+        <w:rPr>
+          <w:rFonts w:ascii="Segoe UI" w:hAnsi="Segoe UI" w:cs="Segoe UI"/>
+          <w:sz w:val="24"/>
+          <w:szCs w:val="24"/>
+        </w:rPr>
+        <w:t xml:space="preserve">" to generate reports including test results and CCOV. They are all stored in the </w:t>
+      </w:r>
+      <w:r>
+        <w:rPr>
+          <w:rFonts w:ascii="Segoe UI" w:hAnsi="Segoe UI" w:cs="Segoe UI"/>
+          <w:sz w:val="24"/>
+          <w:szCs w:val="24"/>
+        </w:rPr>
+        <w:t>project's "</w:t>
+      </w:r>
+      <w:r>
+        <w:rPr>
+          <w:rFonts w:ascii="Segoe UI" w:hAnsi="Segoe UI" w:cs="Segoe UI"/>
+          <w:b/>
+          <w:bCs/>
+          <w:sz w:val="24"/>
+          <w:szCs w:val="24"/>
+        </w:rPr>
+        <w:t>doc</w:t>
+      </w:r>
+      <w:r>
+        <w:rPr>
+          <w:rFonts w:ascii="Segoe UI" w:hAnsi="Segoe UI" w:cs="Segoe UI"/>
+          <w:sz w:val="24"/>
+          <w:szCs w:val="24"/>
+        </w:rPr>
+        <w:t>" folder.</w:t>
+      </w:r>
+    </w:p>
+    <w:p>
+      <w:pPr>
+        <w:pStyle w:val="ListParagraph"/>
+        <w:ind w:left="1800"/>
+        <w:jc w:val="both"/>
+        <w:rPr>
+          <w:rFonts w:ascii="Segoe UI" w:hAnsi="Segoe UI" w:cs="Segoe UI"/>
+          <w:sz w:val="24"/>
+          <w:szCs w:val="24"/>
+        </w:rPr>
+      </w:pPr>
+      <w:r>
+        <w:rPr>
+          <w:rFonts w:ascii="Segoe UI" w:hAnsi="Segoe UI" w:cs="Segoe UI"/>
+          <w:sz w:val="24"/>
+          <w:szCs w:val="24"/>
+        </w:rPr>
+        <w:drawing>
+          <wp:inline distT="0" distB="0" distL="0" distR="0" wp14:anchorId="3A733296" wp14:editId="2734EEA2">
+            <wp:extent cx="3449955" cy="1094740"/>
+            <wp:effectExtent l="0" t="0" r="0" b="0"/>
+            <wp:docPr id="1842849496" name="Picture 4" descr="A screen shot of a computer&#10;&#10;Description automatically generated"/>
+            <wp:cNvGraphicFramePr>
+              <a:graphicFrameLocks xmlns:a="http://schemas.openxmlformats.org/drawingml/2006/main" noChangeAspect="1"/>
+            </wp:cNvGraphicFramePr>
+            <a:graphic xmlns:a="http://schemas.openxmlformats.org/drawingml/2006/main">
+              <a:graphicData uri="http://schemas.openxmlformats.org/drawingml/2006/picture">
+                <pic:pic xmlns:pic="http://schemas.openxmlformats.org/drawingml/2006/picture">
+                  <pic:nvPicPr>
+                    <pic:cNvPr id="0" name="Picture 16" descr="A screen shot of a computer&#10;&#10;Description automatically generated"/>
+                    <pic:cNvPicPr>
+                      <a:picLocks noChangeAspect="1" noChangeArrowheads="1"/>
+                    </pic:cNvPicPr>
+                  </pic:nvPicPr>
+                  <pic:blipFill>
+                    <a:blip r:embed="rId46">
+                      <a:extLst>
+                        <a:ext uri="{28A0092B-C50C-407E-A947-70E740481C1C}">
+                          <a14:useLocalDpi xmlns:a14="http://schemas.microsoft.com/office/drawing/2010/main" val="0"/>
+                        </a:ext>
+                      </a:extLst>
+                    </a:blip>
+                    <a:srcRect/>
+                    <a:stretch>
+                      <a:fillRect/>
+                    </a:stretch>
+                  </pic:blipFill>
+                  <pic:spPr bwMode="auto">
+                    <a:xfrm>
+                      <a:off x="0" y="0"/>
+                      <a:ext cx="3449955" cy="1094740"/>
+                    </a:xfrm>
+                    <a:prstGeom prst="rect">
+                      <a:avLst/>
+                    </a:prstGeom>
+                    <a:noFill/>
+                    <a:ln>
+                      <a:noFill/>
+                    </a:ln>
+                  </pic:spPr>
+                </pic:pic>
+              </a:graphicData>
+            </a:graphic>
+          </wp:inline>
+        </w:drawing>
+      </w:r>
+    </w:p>
+    <w:p>
+      <w:pPr>
+        <w:pStyle w:val="ListParagraph"/>
+        <w:ind w:left="1800"/>
+        <w:jc w:val="both"/>
+        <w:rPr>
+          <w:rFonts w:ascii="Segoe UI" w:hAnsi="Segoe UI" w:cs="Segoe UI"/>
+          <w:sz w:val="24"/>
+          <w:szCs w:val="24"/>
+        </w:rPr>
+      </w:pPr>
+      <w:r>
+        <w:rPr>
+          <w:rFonts w:ascii="Segoe UI" w:hAnsi="Segoe UI" w:cs="Segoe UI"/>
+          <w:sz w:val="24"/>
+          <w:szCs w:val="24"/>
+        </w:rPr>
+        <w:drawing>
+          <wp:inline distT="0" distB="0" distL="0" distR="0" wp14:anchorId="70687D5B" wp14:editId="386E4624">
+            <wp:extent cx="3435985" cy="1122045"/>
+            <wp:effectExtent l="19050" t="19050" r="12065" b="20955"/>
+            <wp:docPr id="1599042375" name="Picture 3" descr="A screenshot of a test&#10;&#10;Description automatically generated"/>
+            <wp:cNvGraphicFramePr>
+              <a:graphicFrameLocks xmlns:a="http://schemas.openxmlformats.org/drawingml/2006/main" noChangeAspect="1"/>
+            </wp:cNvGraphicFramePr>
+            <a:graphic xmlns:a="http://schemas.openxmlformats.org/drawingml/2006/main">
+              <a:graphicData uri="http://schemas.openxmlformats.org/drawingml/2006/picture">
+                <pic:pic xmlns:pic="http://schemas.openxmlformats.org/drawingml/2006/picture">
+                  <pic:nvPicPr>
+                    <pic:cNvPr id="0" name="Picture 17" descr="A screenshot of a test&#10;&#10;Description automatically generated"/>
+                    <pic:cNvPicPr>
+                      <a:picLocks noChangeAspect="1" noChangeArrowheads="1"/>
+                    </pic:cNvPicPr>
+                  </pic:nvPicPr>
+                  <pic:blipFill>
+                    <a:blip r:embed="rId47">
+                      <a:extLst>
+                        <a:ext uri="{28A0092B-C50C-407E-A947-70E740481C1C}">
+                          <a14:useLocalDpi xmlns:a14="http://schemas.microsoft.com/office/drawing/2010/main" val="0"/>
+                        </a:ext>
+                      </a:extLst>
+                    </a:blip>
+                    <a:srcRect/>
+                    <a:stretch>
+                      <a:fillRect/>
+                    </a:stretch>
+                  </pic:blipFill>
+                  <pic:spPr bwMode="auto">
+                    <a:xfrm>
+                      <a:off x="0" y="0"/>
+                      <a:ext cx="3435985" cy="1122045"/>
+                    </a:xfrm>
+                    <a:prstGeom prst="rect">
+                      <a:avLst/>
+                    </a:prstGeom>
+                    <a:noFill/>
+                    <a:ln w="9525" cmpd="sng">
+                      <a:solidFill>
+                        <a:srgbClr val="000000"/>
+                      </a:solidFill>
+                      <a:miter lim="800000"/>
+                      <a:headEnd/>
+                      <a:tailEnd/>
+                    </a:ln>
+                    <a:effectLst/>
+                  </pic:spPr>
+                </pic:pic>
+              </a:graphicData>
+            </a:graphic>
+          </wp:inline>
+        </w:drawing>
+      </w:r>
+    </w:p>
+    <w:p>
+      <w:pPr>
+        <w:pStyle w:val="ListParagraph"/>
+        <w:ind w:left="1800"/>
+        <w:jc w:val="both"/>
+      </w:pPr>
+      <w:r>
+        <w:rPr>
+          <w:rFonts w:ascii="Segoe UI" w:hAnsi="Segoe UI" w:cs="Segoe UI"/>
+          <w:sz w:val="24"/>
+          <w:szCs w:val="24"/>
+        </w:rPr>
+        <w:drawing>
+          <wp:inline distT="0" distB="0" distL="0" distR="0" wp14:anchorId="739DF63B" wp14:editId="66CB0FE7">
+            <wp:extent cx="2611755" cy="900430"/>
+            <wp:effectExtent l="19050" t="19050" r="17145" b="13970"/>
+            <wp:docPr id="794601139" name="Picture 2" descr="A table with numbers and text&#10;&#10;Description automatically generated"/>
+            <wp:cNvGraphicFramePr>
+              <a:graphicFrameLocks xmlns:a="http://schemas.openxmlformats.org/drawingml/2006/main" noChangeAspect="1"/>
+            </wp:cNvGraphicFramePr>
+            <a:graphic xmlns:a="http://schemas.openxmlformats.org/drawingml/2006/main">
+              <a:graphicData uri="http://schemas.openxmlformats.org/drawingml/2006/picture">
+                <pic:pic xmlns:pic="http://schemas.openxmlformats.org/drawingml/2006/picture">
+                  <pic:nvPicPr>
+                    <pic:cNvPr id="0" name="Picture 18" descr="A table with numbers and text&#10;&#10;Description automatically generated"/>
+                    <pic:cNvPicPr>
+                      <a:picLocks noChangeAspect="1" noChangeArrowheads="1"/>
+                    </pic:cNvPicPr>
+                  </pic:nvPicPr>
+                  <pic:blipFill>
+                    <a:blip r:embed="rId48">
+                      <a:extLst>
+                        <a:ext uri="{28A0092B-C50C-407E-A947-70E740481C1C}">
+                          <a14:useLocalDpi xmlns:a14="http://schemas.microsoft.com/office/drawing/2010/main" val="0"/>
+                        </a:ext>
+                      </a:extLst>
+                    </a:blip>
+                    <a:srcRect/>
+                    <a:stretch>
+                      <a:fillRect/>
+                    </a:stretch>
+                  </pic:blipFill>
+                  <pic:spPr bwMode="auto">
+                    <a:xfrm>
+                      <a:off x="0" y="0"/>
+                      <a:ext cx="2611755" cy="900430"/>
+                    </a:xfrm>
+                    <a:prstGeom prst="rect">
+                      <a:avLst/>
+                    </a:prstGeom>
+                    <a:noFill/>
+                    <a:ln w="9525" cmpd="sng">
+                      <a:solidFill>
+                        <a:srgbClr val="000000"/>
+                      </a:solidFill>
+                      <a:miter lim="800000"/>
+                      <a:headEnd/>
+                      <a:tailEnd/>
+                    </a:ln>
+                    <a:effectLst/>
+                  </pic:spPr>
+                </pic:pic>
+              </a:graphicData>
+            </a:graphic>
+          </wp:inline>
+        </w:drawing>
+      </w:r>
+      <w:r>
+        <w:t xml:space="preserve"> </w:t>
+      </w:r>
+      <w:r>
+        <w:rPr>
+          <w:rFonts w:ascii="Segoe UI" w:hAnsi="Segoe UI" w:cs="Segoe UI"/>
+          <w:sz w:val="24"/>
+          <w:szCs w:val="24"/>
+        </w:rPr>
+        <w:drawing>
+          <wp:inline distT="0" distB="0" distL="0" distR="0" wp14:anchorId="0DFC1E1D" wp14:editId="61F54818">
+            <wp:extent cx="3429000" cy="921385"/>
+            <wp:effectExtent l="19050" t="19050" r="19050" b="12065"/>
+            <wp:docPr id="1620376777" name="Picture 1" descr="A close-up of a computer code&#10;&#10;Description automatically generated"/>
+            <wp:cNvGraphicFramePr>
+              <a:graphicFrameLocks xmlns:a="http://schemas.openxmlformats.org/drawingml/2006/main" noChangeAspect="1"/>
+            </wp:cNvGraphicFramePr>
+            <a:graphic xmlns:a="http://schemas.openxmlformats.org/drawingml/2006/main">
+              <a:graphicData uri="http://schemas.openxmlformats.org/drawingml/2006/picture">
+                <pic:pic xmlns:pic="http://schemas.openxmlformats.org/drawingml/2006/picture">
+                  <pic:nvPicPr>
+                    <pic:cNvPr id="0" name="Picture 1" descr="A close-up of a computer code&#10;&#10;Description automatically generated"/>
+                    <pic:cNvPicPr>
+                      <a:picLocks noChangeAspect="1" noChangeArrowheads="1"/>
+                    </pic:cNvPicPr>
+                  </pic:nvPicPr>
+                  <pic:blipFill>
+                    <a:blip r:embed="rId49">
+                      <a:extLst>
+                        <a:ext uri="{28A0092B-C50C-407E-A947-70E740481C1C}">
+                          <a14:useLocalDpi xmlns:a14="http://schemas.microsoft.com/office/drawing/2010/main" val="0"/>
+                        </a:ext>
+                      </a:extLst>
+                    </a:blip>
+                    <a:srcRect/>
+                    <a:stretch>
+                      <a:fillRect/>
+                    </a:stretch>
+                  </pic:blipFill>
+                  <pic:spPr bwMode="auto">
+                    <a:xfrm>
+                      <a:off x="0" y="0"/>
+                      <a:ext cx="3429000" cy="921385"/>
+                    </a:xfrm>
+                    <a:prstGeom prst="rect">
+                      <a:avLst/>
+                    </a:prstGeom>
+                    <a:noFill/>
+                    <a:ln w="9525" cmpd="sng">
+                      <a:solidFill>
+                        <a:srgbClr val="000000"/>
+                      </a:solidFill>
+                      <a:miter lim="800000"/>
+                      <a:headEnd/>
+                      <a:tailEnd/>
+                    </a:ln>
+                    <a:effectLst/>
+                  </pic:spPr>
+                </pic:pic>
+              </a:graphicData>
+            </a:graphic>
+          </wp:inline>
+        </w:drawing>
+      </w:r>
+    </w:p>
+    <w:p>
+      <w:pPr>
+        <w:pStyle w:val="ListParagraph"/>
+        <w:numPr>
+          <w:ilvl w:val="1"/>
+          <w:numId w:val="13"/>
+        </w:numPr>
+        <w:spacing w:line="256" w:lineRule="auto"/>
+        <w:jc w:val="both"/>
+        <w:rPr>
+          <w:rFonts w:ascii="Segoe UI" w:hAnsi="Segoe UI" w:cs="Segoe UI"/>
+          <w:sz w:val="24"/>
+          <w:szCs w:val="24"/>
+        </w:rPr>
+      </w:pPr>
+      <w:r>
+        <w:rPr>
+          <w:rFonts w:ascii="Segoe UI" w:hAnsi="Segoe UI" w:cs="Segoe UI"/>
+          <w:sz w:val="24"/>
+          <w:szCs w:val="24"/>
+        </w:rPr>
+        <w:t>Good luck!</w:t>
+      </w:r>
+    </w:p>
+    <w:p>
+      <w:pPr>
+        <w:jc w:val="both"/>
+        <w:rPr>
+          <w:rFonts w:ascii="Segoe UI" w:hAnsi="Segoe UI" w:cs="Segoe UI"/>
+          <w:sz w:val="24"/>
+          <w:szCs w:val="24"/>
+        </w:rPr>
+      </w:pPr>
+    </w:p>
+    <w:p>
+      <w:pPr>
+        <w:jc w:val="both"/>
+        <w:rPr>
+          <w:rFonts w:ascii="Segoe UI" w:hAnsi="Segoe UI" w:cs="Segoe UI"/>
+          <w:sz w:val="24"/>
+          <w:szCs w:val="24"/>
+        </w:rPr>
+      </w:pPr>
+    </w:p>
+    <w:p>
+      <w:pPr>
+        <w:jc w:val="both"/>
+        <w:rPr>
+          <w:rFonts w:ascii="Segoe UI" w:hAnsi="Segoe UI" w:cs="Segoe UI"/>
+          <w:sz w:val="24"/>
+          <w:szCs w:val="24"/>
+        </w:rPr>
+      </w:pPr>
+    </w:p>
+    <w:p>
+      <w:pPr>
+        <w:jc w:val="center"/>
+        <w:rPr>
+          <w:rFonts w:ascii="Segoe UI" w:hAnsi="Segoe UI" w:cs="Segoe UI"/>
+          <w:sz w:val="24"/>
+          <w:szCs w:val="24"/>
+        </w:rPr>
+      </w:pPr>
+      <w:r>
+        <w:rPr>
+          <w:rFonts w:ascii="Segoe UI" w:hAnsi="Segoe UI" w:cs="Segoe UI"/>
+          <w:sz w:val="24"/>
+          <w:szCs w:val="24"/>
+        </w:rPr>
+        <w:t xml:space="preserve">===================== </w:t>
+      </w:r>
+      <w:r>
+        <w:rPr>
+          <w:rFonts w:ascii="Segoe UI" w:hAnsi="Segoe UI" w:cs="Segoe UI"/>
+          <w:b/>
+          <w:bCs/>
+          <w:sz w:val="28"/>
+          <w:szCs w:val="28"/>
+        </w:rPr>
         <w:t>END</w:t>
       </w:r>
       <w:r>
@@ -8416,7 +11384,7 @@
         </w:rPr>
         <w:t xml:space="preserve"> : Long Dao | </w:t>
       </w:r>
-      <w:hyperlink r:id="rId31" w:history="1">
+      <w:hyperlink r:id="rId50" w:history="1">
         <w:r>
           <w:rPr>
             <w:rStyle w:val="Hyperlink"/>
@@ -8451,6 +11419,119 @@
 <file path=word/numbering.xml><?xml version="1.0" encoding="utf-8"?>
 <w:numbering xmlns:wpc="http://schemas.microsoft.com/office/word/2010/wordprocessingCanvas" xmlns:cx="http://schemas.microsoft.com/office/drawing/2014/chartex" xmlns:cx1="http://schemas.microsoft.com/office/drawing/2015/9/8/chartex" xmlns:cx2="http://schemas.microsoft.com/office/drawing/2015/10/21/chartex" xmlns:cx3="http://schemas.microsoft.com/office/drawing/2016/5/9/chartex" xmlns:cx4="http://schemas.microsoft.com/office/drawing/2016/5/10/chartex" xmlns:cx5="http://schemas.microsoft.com/office/drawing/2016/5/11/chartex" xmlns:cx6="http://schemas.microsoft.com/office/drawing/2016/5/12/chartex" xmlns:cx7="http://schemas.microsoft.com/office/drawing/2016/5/13/chartex" xmlns:cx8="http://schemas.microsoft.com/office/drawing/2016/5/14/chartex" xmlns:mc="http://schemas.openxmlformats.org/markup-compatibility/2006" xmlns:aink="http://schemas.microsoft.com/office/drawing/2016/ink" xmlns:am3d="http://schemas.microsoft.com/office/drawing/2017/model3d" xmlns:o="urn:schemas-microsoft-com:office:office" xmlns:oel="http://schemas.microsoft.com/office/2019/extlst" xmlns:r="http://schemas.openxmlformats.org/officeDocument/2006/relationships" xmlns:m="http://schemas.openxmlformats.org/officeDocument/2006/math" xmlns:v="urn:schemas-microsoft-com:vml" xmlns:wp14="http://schemas.microsoft.com/office/word/2010/wordprocessingDrawing" xmlns:wp="http://schemas.openxmlformats.org/drawingml/2006/wordprocessingDrawing" xmlns:w10="urn:schemas-microsoft-com:office:word" xmlns:w="http://schemas.openxmlformats.org/wordprocessingml/2006/main" xmlns:w14="http://schemas.microsoft.com/office/word/2010/wordml" xmlns:w15="http://schemas.microsoft.com/office/word/2012/wordml" xmlns:w16cex="http://schemas.microsoft.com/office/word/2018/wordml/cex" xmlns:w16cid="http://schemas.microsoft.com/office/word/2016/wordml/cid" xmlns:w16="http://schemas.microsoft.com/office/word/2018/wordml" xmlns:w16sdtdh="http://schemas.microsoft.com/office/word/2020/wordml/sdtdatahash" xmlns:w16se="http://schemas.microsoft.com/office/word/2015/wordml/symex" xmlns:wpg="http://schemas.microsoft.com/office/word/2010/wordprocessingGroup" xmlns:wpi="http://schemas.microsoft.com/office/word/2010/wordprocessingInk" xmlns:wne="http://schemas.microsoft.com/office/word/2006/wordml" xmlns:wps="http://schemas.microsoft.com/office/word/2010/wordprocessingShape" mc:Ignorable="w14 w15 w16se w16cid w16 w16cex w16sdtdh wp14">
   <w:abstractNum w:abstractNumId="0" w15:restartNumberingAfterBreak="0">
+    <w:nsid w:val="0E9B0AEC"/>
+    <w:multiLevelType w:val="multilevel"/>
+    <w:tmpl w:val="3F2CF2A6"/>
+    <w:lvl w:ilvl="0">
+      <w:start w:val="1"/>
+      <w:numFmt w:val="decimal"/>
+      <w:lvlText w:val="%1."/>
+      <w:lvlJc w:val="left"/>
+      <w:pPr>
+        <w:tabs>
+          <w:tab w:val="num" w:pos="720"/>
+        </w:tabs>
+        <w:ind w:left="720" w:hanging="720"/>
+      </w:pPr>
+    </w:lvl>
+    <w:lvl w:ilvl="1">
+      <w:start w:val="1"/>
+      <w:numFmt w:val="decimal"/>
+      <w:lvlText w:val="%2."/>
+      <w:lvlJc w:val="left"/>
+      <w:pPr>
+        <w:tabs>
+          <w:tab w:val="num" w:pos="1440"/>
+        </w:tabs>
+        <w:ind w:left="1440" w:hanging="720"/>
+      </w:pPr>
+    </w:lvl>
+    <w:lvl w:ilvl="2">
+      <w:start w:val="1"/>
+      <w:numFmt w:val="decimal"/>
+      <w:lvlText w:val="%3."/>
+      <w:lvlJc w:val="left"/>
+      <w:pPr>
+        <w:tabs>
+          <w:tab w:val="num" w:pos="2160"/>
+        </w:tabs>
+        <w:ind w:left="2160" w:hanging="720"/>
+      </w:pPr>
+    </w:lvl>
+    <w:lvl w:ilvl="3">
+      <w:start w:val="1"/>
+      <w:numFmt w:val="decimal"/>
+      <w:lvlText w:val="%4."/>
+      <w:lvlJc w:val="left"/>
+      <w:pPr>
+        <w:tabs>
+          <w:tab w:val="num" w:pos="2880"/>
+        </w:tabs>
+        <w:ind w:left="2880" w:hanging="720"/>
+      </w:pPr>
+    </w:lvl>
+    <w:lvl w:ilvl="4">
+      <w:start w:val="1"/>
+      <w:numFmt w:val="decimal"/>
+      <w:lvlText w:val="%5."/>
+      <w:lvlJc w:val="left"/>
+      <w:pPr>
+        <w:tabs>
+          <w:tab w:val="num" w:pos="3600"/>
+        </w:tabs>
+        <w:ind w:left="3600" w:hanging="720"/>
+      </w:pPr>
+    </w:lvl>
+    <w:lvl w:ilvl="5">
+      <w:start w:val="1"/>
+      <w:numFmt w:val="decimal"/>
+      <w:lvlText w:val="%6."/>
+      <w:lvlJc w:val="left"/>
+      <w:pPr>
+        <w:tabs>
+          <w:tab w:val="num" w:pos="4320"/>
+        </w:tabs>
+        <w:ind w:left="4320" w:hanging="720"/>
+      </w:pPr>
+    </w:lvl>
+    <w:lvl w:ilvl="6">
+      <w:start w:val="1"/>
+      <w:numFmt w:val="decimal"/>
+      <w:lvlText w:val="%7."/>
+      <w:lvlJc w:val="left"/>
+      <w:pPr>
+        <w:tabs>
+          <w:tab w:val="num" w:pos="5040"/>
+        </w:tabs>
+        <w:ind w:left="5040" w:hanging="720"/>
+      </w:pPr>
+    </w:lvl>
+    <w:lvl w:ilvl="7">
+      <w:start w:val="1"/>
+      <w:numFmt w:val="decimal"/>
+      <w:lvlText w:val="%8."/>
+      <w:lvlJc w:val="left"/>
+      <w:pPr>
+        <w:tabs>
+          <w:tab w:val="num" w:pos="5760"/>
+        </w:tabs>
+        <w:ind w:left="5760" w:hanging="720"/>
+      </w:pPr>
+    </w:lvl>
+    <w:lvl w:ilvl="8">
+      <w:start w:val="1"/>
+      <w:numFmt w:val="decimal"/>
+      <w:lvlText w:val="%9."/>
+      <w:lvlJc w:val="left"/>
+      <w:pPr>
+        <w:tabs>
+          <w:tab w:val="num" w:pos="6480"/>
+        </w:tabs>
+        <w:ind w:left="6480" w:hanging="720"/>
+      </w:pPr>
+    </w:lvl>
+  </w:abstractNum>
+  <w:abstractNum w:abstractNumId="1" w15:restartNumberingAfterBreak="0">
     <w:nsid w:val="23871AB3"/>
     <w:multiLevelType w:val="hybridMultilevel"/>
     <w:tmpl w:val="3550C4EA"/>
@@ -8539,7 +11620,7 @@
       </w:pPr>
     </w:lvl>
   </w:abstractNum>
-  <w:abstractNum w:abstractNumId="1" w15:restartNumberingAfterBreak="0">
+  <w:abstractNum w:abstractNumId="2" w15:restartNumberingAfterBreak="0">
     <w:nsid w:val="398026FB"/>
     <w:multiLevelType w:val="hybridMultilevel"/>
     <w:tmpl w:val="7194AAA0"/>
@@ -8652,7 +11733,7 @@
       </w:rPr>
     </w:lvl>
   </w:abstractNum>
-  <w:abstractNum w:abstractNumId="2" w15:restartNumberingAfterBreak="0">
+  <w:abstractNum w:abstractNumId="3" w15:restartNumberingAfterBreak="0">
     <w:nsid w:val="3CDB51B5"/>
     <w:multiLevelType w:val="multilevel"/>
     <w:tmpl w:val="9A58CDF4"/>
@@ -8765,7 +11846,7 @@
       </w:pPr>
     </w:lvl>
   </w:abstractNum>
-  <w:abstractNum w:abstractNumId="3" w15:restartNumberingAfterBreak="0">
+  <w:abstractNum w:abstractNumId="4" w15:restartNumberingAfterBreak="0">
     <w:nsid w:val="3ECE1E55"/>
     <w:multiLevelType w:val="hybridMultilevel"/>
     <w:tmpl w:val="A9A25BB4"/>
@@ -8878,7 +11959,7 @@
       </w:rPr>
     </w:lvl>
   </w:abstractNum>
-  <w:abstractNum w:abstractNumId="4" w15:restartNumberingAfterBreak="0">
+  <w:abstractNum w:abstractNumId="5" w15:restartNumberingAfterBreak="0">
     <w:nsid w:val="49B5662F"/>
     <w:multiLevelType w:val="hybridMultilevel"/>
     <w:tmpl w:val="15245E54"/>
@@ -8967,7 +12048,7 @@
       </w:pPr>
     </w:lvl>
   </w:abstractNum>
-  <w:abstractNum w:abstractNumId="5" w15:restartNumberingAfterBreak="0">
+  <w:abstractNum w:abstractNumId="6" w15:restartNumberingAfterBreak="0">
     <w:nsid w:val="4B967117"/>
     <w:multiLevelType w:val="hybridMultilevel"/>
     <w:tmpl w:val="EF729138"/>
@@ -9080,7 +12161,7 @@
       </w:rPr>
     </w:lvl>
   </w:abstractNum>
-  <w:abstractNum w:abstractNumId="6" w15:restartNumberingAfterBreak="0">
+  <w:abstractNum w:abstractNumId="7" w15:restartNumberingAfterBreak="0">
     <w:nsid w:val="57ED631E"/>
     <w:multiLevelType w:val="hybridMultilevel"/>
     <w:tmpl w:val="28D60412"/>
@@ -9193,7 +12274,7 @@
       </w:rPr>
     </w:lvl>
   </w:abstractNum>
-  <w:abstractNum w:abstractNumId="7" w15:restartNumberingAfterBreak="0">
+  <w:abstractNum w:abstractNumId="8" w15:restartNumberingAfterBreak="0">
     <w:nsid w:val="5ACA52C8"/>
     <w:multiLevelType w:val="hybridMultilevel"/>
     <w:tmpl w:val="FFEED972"/>
@@ -9282,7 +12363,7 @@
       </w:pPr>
     </w:lvl>
   </w:abstractNum>
-  <w:abstractNum w:abstractNumId="8" w15:restartNumberingAfterBreak="0">
+  <w:abstractNum w:abstractNumId="9" w15:restartNumberingAfterBreak="0">
     <w:nsid w:val="65CC077C"/>
     <w:multiLevelType w:val="hybridMultilevel"/>
     <w:tmpl w:val="08E8F80C"/>
@@ -9371,7 +12452,120 @@
       </w:pPr>
     </w:lvl>
   </w:abstractNum>
-  <w:abstractNum w:abstractNumId="9" w15:restartNumberingAfterBreak="0">
+  <w:abstractNum w:abstractNumId="10" w15:restartNumberingAfterBreak="0">
+    <w:nsid w:val="6F153730"/>
+    <w:multiLevelType w:val="multilevel"/>
+    <w:tmpl w:val="C4CEC40A"/>
+    <w:lvl w:ilvl="0">
+      <w:start w:val="1"/>
+      <w:numFmt w:val="decimal"/>
+      <w:lvlText w:val="%1."/>
+      <w:lvlJc w:val="left"/>
+      <w:pPr>
+        <w:tabs>
+          <w:tab w:val="num" w:pos="720"/>
+        </w:tabs>
+        <w:ind w:left="720" w:hanging="720"/>
+      </w:pPr>
+    </w:lvl>
+    <w:lvl w:ilvl="1">
+      <w:start w:val="1"/>
+      <w:numFmt w:val="decimal"/>
+      <w:lvlText w:val="%2."/>
+      <w:lvlJc w:val="left"/>
+      <w:pPr>
+        <w:tabs>
+          <w:tab w:val="num" w:pos="1440"/>
+        </w:tabs>
+        <w:ind w:left="1440" w:hanging="720"/>
+      </w:pPr>
+    </w:lvl>
+    <w:lvl w:ilvl="2">
+      <w:start w:val="1"/>
+      <w:numFmt w:val="decimal"/>
+      <w:lvlText w:val="%3."/>
+      <w:lvlJc w:val="left"/>
+      <w:pPr>
+        <w:tabs>
+          <w:tab w:val="num" w:pos="2160"/>
+        </w:tabs>
+        <w:ind w:left="2160" w:hanging="720"/>
+      </w:pPr>
+    </w:lvl>
+    <w:lvl w:ilvl="3">
+      <w:start w:val="1"/>
+      <w:numFmt w:val="decimal"/>
+      <w:lvlText w:val="%4."/>
+      <w:lvlJc w:val="left"/>
+      <w:pPr>
+        <w:tabs>
+          <w:tab w:val="num" w:pos="2880"/>
+        </w:tabs>
+        <w:ind w:left="2880" w:hanging="720"/>
+      </w:pPr>
+    </w:lvl>
+    <w:lvl w:ilvl="4">
+      <w:start w:val="1"/>
+      <w:numFmt w:val="decimal"/>
+      <w:lvlText w:val="%5."/>
+      <w:lvlJc w:val="left"/>
+      <w:pPr>
+        <w:tabs>
+          <w:tab w:val="num" w:pos="3600"/>
+        </w:tabs>
+        <w:ind w:left="3600" w:hanging="720"/>
+      </w:pPr>
+    </w:lvl>
+    <w:lvl w:ilvl="5">
+      <w:start w:val="1"/>
+      <w:numFmt w:val="decimal"/>
+      <w:lvlText w:val="%6."/>
+      <w:lvlJc w:val="left"/>
+      <w:pPr>
+        <w:tabs>
+          <w:tab w:val="num" w:pos="4320"/>
+        </w:tabs>
+        <w:ind w:left="4320" w:hanging="720"/>
+      </w:pPr>
+    </w:lvl>
+    <w:lvl w:ilvl="6">
+      <w:start w:val="1"/>
+      <w:numFmt w:val="decimal"/>
+      <w:lvlText w:val="%7."/>
+      <w:lvlJc w:val="left"/>
+      <w:pPr>
+        <w:tabs>
+          <w:tab w:val="num" w:pos="5040"/>
+        </w:tabs>
+        <w:ind w:left="5040" w:hanging="720"/>
+      </w:pPr>
+    </w:lvl>
+    <w:lvl w:ilvl="7">
+      <w:start w:val="1"/>
+      <w:numFmt w:val="decimal"/>
+      <w:lvlText w:val="%8."/>
+      <w:lvlJc w:val="left"/>
+      <w:pPr>
+        <w:tabs>
+          <w:tab w:val="num" w:pos="5760"/>
+        </w:tabs>
+        <w:ind w:left="5760" w:hanging="720"/>
+      </w:pPr>
+    </w:lvl>
+    <w:lvl w:ilvl="8">
+      <w:start w:val="1"/>
+      <w:numFmt w:val="decimal"/>
+      <w:lvlText w:val="%9."/>
+      <w:lvlJc w:val="left"/>
+      <w:pPr>
+        <w:tabs>
+          <w:tab w:val="num" w:pos="6480"/>
+        </w:tabs>
+        <w:ind w:left="6480" w:hanging="720"/>
+      </w:pPr>
+    </w:lvl>
+  </w:abstractNum>
+  <w:abstractNum w:abstractNumId="11" w15:restartNumberingAfterBreak="0">
     <w:nsid w:val="6FD50A07"/>
     <w:multiLevelType w:val="multilevel"/>
     <w:tmpl w:val="C3A2C08C"/>
@@ -9484,7 +12678,7 @@
       </w:pPr>
     </w:lvl>
   </w:abstractNum>
-  <w:abstractNum w:abstractNumId="10" w15:restartNumberingAfterBreak="0">
+  <w:abstractNum w:abstractNumId="12" w15:restartNumberingAfterBreak="0">
     <w:nsid w:val="75E40F46"/>
     <w:multiLevelType w:val="multilevel"/>
     <w:tmpl w:val="2D884594"/>
@@ -9598,37 +12792,76 @@
     </w:lvl>
   </w:abstractNum>
   <w:num w:numId="1" w16cid:durableId="222525831">
+    <w:abstractNumId w:val="8"/>
+  </w:num>
+  <w:num w:numId="2" w16cid:durableId="1725907907">
     <w:abstractNumId w:val="7"/>
   </w:num>
-  <w:num w:numId="2" w16cid:durableId="1725907907">
+  <w:num w:numId="3" w16cid:durableId="1668630065">
     <w:abstractNumId w:val="6"/>
   </w:num>
-  <w:num w:numId="3" w16cid:durableId="1668630065">
+  <w:num w:numId="4" w16cid:durableId="523205560">
     <w:abstractNumId w:val="5"/>
   </w:num>
-  <w:num w:numId="4" w16cid:durableId="523205560">
+  <w:num w:numId="5" w16cid:durableId="248198835">
     <w:abstractNumId w:val="4"/>
   </w:num>
-  <w:num w:numId="5" w16cid:durableId="248198835">
+  <w:num w:numId="6" w16cid:durableId="189421003">
+    <w:abstractNumId w:val="2"/>
+  </w:num>
+  <w:num w:numId="7" w16cid:durableId="357239190">
+    <w:abstractNumId w:val="12"/>
+  </w:num>
+  <w:num w:numId="8" w16cid:durableId="1367559473">
     <w:abstractNumId w:val="3"/>
   </w:num>
-  <w:num w:numId="6" w16cid:durableId="189421003">
+  <w:num w:numId="9" w16cid:durableId="51118776">
+    <w:abstractNumId w:val="11"/>
+  </w:num>
+  <w:num w:numId="10" w16cid:durableId="1110011690">
     <w:abstractNumId w:val="1"/>
   </w:num>
-  <w:num w:numId="7" w16cid:durableId="357239190">
-    <w:abstractNumId w:val="10"/>
+  <w:num w:numId="11" w16cid:durableId="244807307">
+    <w:abstractNumId w:val="9"/>
   </w:num>
-  <w:num w:numId="8" w16cid:durableId="1367559473">
+  <w:num w:numId="12" w16cid:durableId="633606668">
+    <w:abstractNumId w:val="5"/>
+    <w:lvlOverride w:ilvl="0">
+      <w:startOverride w:val="1"/>
+    </w:lvlOverride>
+    <w:lvlOverride w:ilvl="1">
+      <w:startOverride w:val="1"/>
+    </w:lvlOverride>
+    <w:lvlOverride w:ilvl="2">
+      <w:startOverride w:val="1"/>
+    </w:lvlOverride>
+    <w:lvlOverride w:ilvl="3">
+      <w:startOverride w:val="1"/>
+    </w:lvlOverride>
+    <w:lvlOverride w:ilvl="4">
+      <w:startOverride w:val="1"/>
+    </w:lvlOverride>
+    <w:lvlOverride w:ilvl="5">
+      <w:startOverride w:val="1"/>
+    </w:lvlOverride>
+    <w:lvlOverride w:ilvl="6">
+      <w:startOverride w:val="1"/>
+    </w:lvlOverride>
+    <w:lvlOverride w:ilvl="7">
+      <w:startOverride w:val="1"/>
+    </w:lvlOverride>
+    <w:lvlOverride w:ilvl="8">
+      <w:startOverride w:val="1"/>
+    </w:lvlOverride>
+  </w:num>
+  <w:num w:numId="13" w16cid:durableId="563640740">
     <w:abstractNumId w:val="2"/>
   </w:num>
-  <w:num w:numId="9" w16cid:durableId="51118776">
-    <w:abstractNumId w:val="9"/>
-  </w:num>
-  <w:num w:numId="10" w16cid:durableId="1110011690">
+  <w:num w:numId="14" w16cid:durableId="1640187494">
     <w:abstractNumId w:val="0"/>
   </w:num>
-  <w:num w:numId="11" w16cid:durableId="244807307">
-    <w:abstractNumId w:val="8"/>
+  <w:num w:numId="15" w16cid:durableId="302928801">
+    <w:abstractNumId w:val="10"/>
   </w:num>
 </w:numbering>
 </file>

</xml_diff>